<commit_message>
Relational DB - Module 3 - Unit 1 - MongoDB - Lesson 1
</commit_message>
<xml_diff>
--- a/BaseDeDatos/3.BasesDeDatosNoRelacionales/Unidad1/UNIDAD1.docx
+++ b/BaseDeDatos/3.BasesDeDatosNoRelacionales/Unidad1/UNIDAD1.docx
@@ -73,15 +73,263 @@
     </w:p>
     <w:p>
       <w:pPr>
-        <w:pStyle w:val="ListParagraph"/>
         <w:spacing w:after="0" w:line="240" w:lineRule="auto"/>
-        <w:ind w:left="1080"/>
-        <w:rPr>
-          <w:rFonts w:ascii="Arial" w:eastAsia="Times New Roman" w:hAnsi="Arial" w:cs="Arial"/>
-          <w:sz w:val="24"/>
-          <w:szCs w:val="24"/>
-        </w:rPr>
-      </w:pPr>
+        <w:rPr>
+          <w:rFonts w:ascii="Arial" w:eastAsia="Times New Roman" w:hAnsi="Arial" w:cs="Arial"/>
+          <w:sz w:val="24"/>
+          <w:szCs w:val="24"/>
+        </w:rPr>
+      </w:pPr>
+    </w:p>
+    <w:p>
+      <w:pPr>
+        <w:pStyle w:val="NormalWeb"/>
+        <w:ind w:left="720"/>
+        <w:jc w:val="both"/>
+        <w:rPr>
+          <w:rFonts w:ascii="Arial" w:hAnsi="Arial" w:cs="Arial"/>
+          <w:b/>
+          <w:bCs/>
+          <w:lang w:val="es-CR"/>
+        </w:rPr>
+      </w:pPr>
+      <w:r>
+        <w:rPr>
+          <w:rFonts w:ascii="Arial" w:hAnsi="Arial" w:cs="Arial"/>
+          <w:b/>
+          <w:bCs/>
+          <w:lang w:val="es-CR"/>
+        </w:rPr>
+        <w:t>Introducción</w:t>
+      </w:r>
+    </w:p>
+    <w:p>
+      <w:pPr>
+        <w:pStyle w:val="NormalWeb"/>
+        <w:ind w:left="720"/>
+        <w:jc w:val="both"/>
+        <w:rPr>
+          <w:rFonts w:ascii="Arial" w:hAnsi="Arial" w:cs="Arial"/>
+          <w:b/>
+          <w:bCs/>
+          <w:lang w:val="es-CR"/>
+        </w:rPr>
+      </w:pPr>
+      <w:r>
+        <w:rPr>
+          <w:rFonts w:ascii="Arial" w:hAnsi="Arial" w:cs="Arial"/>
+          <w:b/>
+          <w:bCs/>
+          <w:lang w:val="es-CR"/>
+        </w:rPr>
+        <w:t>MongoDB</w:t>
+      </w:r>
+    </w:p>
+    <w:p>
+      <w:pPr>
+        <w:pStyle w:val="NormalWeb"/>
+        <w:ind w:left="720"/>
+        <w:jc w:val="both"/>
+        <w:rPr>
+          <w:rFonts w:ascii="Arial" w:hAnsi="Arial" w:cs="Arial"/>
+          <w:lang w:val="es-CR"/>
+        </w:rPr>
+      </w:pPr>
+      <w:r>
+        <w:rPr>
+          <w:rFonts w:ascii="Arial" w:hAnsi="Arial" w:cs="Arial"/>
+          <w:lang w:val="es-CR"/>
+        </w:rPr>
+        <w:t xml:space="preserve">MongoDB es un sistema manejador de base de datos NoSQL orientado a documentos, donde cada base de datos </w:t>
+      </w:r>
+      <w:proofErr w:type="gramStart"/>
+      <w:r>
+        <w:rPr>
+          <w:rFonts w:ascii="Arial" w:hAnsi="Arial" w:cs="Arial"/>
+          <w:lang w:val="es-CR"/>
+        </w:rPr>
+        <w:t>consiste de</w:t>
+      </w:r>
+      <w:proofErr w:type="gramEnd"/>
+      <w:r>
+        <w:rPr>
+          <w:rFonts w:ascii="Arial" w:hAnsi="Arial" w:cs="Arial"/>
+          <w:lang w:val="es-CR"/>
+        </w:rPr>
+        <w:t xml:space="preserve"> colecciones y las colecciones tienen documentos. En esta unidad comenzamos introduciendo las funciones para la creación de bases de datos MongoDB y las operaciones para el respaldo y recuperación de las bases de datos, así como también los mecanismos de importación y exportación de datos. Luego de ello, aprenderás a realizar consultas de mediana complejidad, con la finalidad de que explores el contenido de los documentos en las bases de datos. Uno de los conceptos más completos en MongoDB es el de agregación, que permite agrupar datos usando diversas opciones. De esta forma puedes generar desde vistas sencillas de tus datos hasta vistas más complejas resultantes del procesamiento de los datos usando las diversas funciones proporcionadas por el manejador. Finalmente, podrás definir usuarios y sus roles en tu base de datos a través de los mecanismos de autenticación soportados por MongoDB.</w:t>
+      </w:r>
+    </w:p>
+    <w:p>
+      <w:pPr>
+        <w:pStyle w:val="NormalWeb"/>
+        <w:ind w:left="720"/>
+        <w:jc w:val="both"/>
+        <w:rPr>
+          <w:rFonts w:ascii="Arial" w:hAnsi="Arial" w:cs="Arial"/>
+          <w:b/>
+          <w:bCs/>
+          <w:lang w:val="es-CR"/>
+        </w:rPr>
+      </w:pPr>
+      <w:proofErr w:type="spellStart"/>
+      <w:r>
+        <w:rPr>
+          <w:rFonts w:ascii="Arial" w:hAnsi="Arial" w:cs="Arial"/>
+          <w:b/>
+          <w:bCs/>
+          <w:lang w:val="es-CR"/>
+        </w:rPr>
+        <w:t>Objetivos</w:t>
+      </w:r>
+      <w:proofErr w:type="spellEnd"/>
+      <w:r>
+        <w:rPr>
+          <w:rFonts w:ascii="Arial" w:hAnsi="Arial" w:cs="Arial"/>
+          <w:b/>
+          <w:bCs/>
+          <w:lang w:val="es-CR"/>
+        </w:rPr>
+        <w:t xml:space="preserve"> de </w:t>
+      </w:r>
+      <w:proofErr w:type="spellStart"/>
+      <w:r>
+        <w:rPr>
+          <w:rFonts w:ascii="Arial" w:hAnsi="Arial" w:cs="Arial"/>
+          <w:b/>
+          <w:bCs/>
+          <w:lang w:val="es-CR"/>
+        </w:rPr>
+        <w:t>aprendizaje</w:t>
+      </w:r>
+      <w:proofErr w:type="spellEnd"/>
+    </w:p>
+    <w:p>
+      <w:pPr>
+        <w:pStyle w:val="NormalWeb"/>
+        <w:numPr>
+          <w:ilvl w:val="0"/>
+          <w:numId w:val="3"/>
+        </w:numPr>
+        <w:tabs>
+          <w:tab w:val="clear" w:pos="720"/>
+          <w:tab w:val="num" w:pos="1440"/>
+        </w:tabs>
+        <w:ind w:left="1440"/>
+        <w:rPr>
+          <w:rFonts w:ascii="Arial" w:hAnsi="Arial" w:cs="Arial"/>
+          <w:lang w:val="es-CR"/>
+        </w:rPr>
+      </w:pPr>
+      <w:r>
+        <w:rPr>
+          <w:rFonts w:ascii="Arial" w:hAnsi="Arial" w:cs="Arial"/>
+          <w:lang w:val="es-CR"/>
+        </w:rPr>
+        <w:t>Crear bases de datos NoSQL orientadas a documentos usando MongoDB que puedan ser respaldadas y recuperadas posteriormente.</w:t>
+      </w:r>
+    </w:p>
+    <w:p>
+      <w:pPr>
+        <w:pStyle w:val="NormalWeb"/>
+        <w:numPr>
+          <w:ilvl w:val="0"/>
+          <w:numId w:val="3"/>
+        </w:numPr>
+        <w:tabs>
+          <w:tab w:val="clear" w:pos="720"/>
+          <w:tab w:val="num" w:pos="1440"/>
+        </w:tabs>
+        <w:ind w:left="1440"/>
+        <w:rPr>
+          <w:rFonts w:ascii="Arial" w:hAnsi="Arial" w:cs="Arial"/>
+          <w:lang w:val="es-CR"/>
+        </w:rPr>
+      </w:pPr>
+      <w:r>
+        <w:rPr>
+          <w:rFonts w:ascii="Arial" w:hAnsi="Arial" w:cs="Arial"/>
+          <w:lang w:val="es-CR"/>
+        </w:rPr>
+        <w:t xml:space="preserve">Aplicar las consultas de agregación usando </w:t>
+      </w:r>
+      <w:r>
+        <w:rPr>
+          <w:rFonts w:ascii="Arial" w:hAnsi="Arial" w:cs="Arial"/>
+          <w:lang w:val="es-CR"/>
+        </w:rPr>
+        <w:t>diversos operadores</w:t>
+      </w:r>
+      <w:r>
+        <w:rPr>
+          <w:rFonts w:ascii="Arial" w:hAnsi="Arial" w:cs="Arial"/>
+          <w:lang w:val="es-CR"/>
+        </w:rPr>
+        <w:t>.</w:t>
+      </w:r>
+    </w:p>
+    <w:p>
+      <w:pPr>
+        <w:pStyle w:val="NormalWeb"/>
+        <w:numPr>
+          <w:ilvl w:val="0"/>
+          <w:numId w:val="3"/>
+        </w:numPr>
+        <w:tabs>
+          <w:tab w:val="clear" w:pos="720"/>
+          <w:tab w:val="num" w:pos="1440"/>
+        </w:tabs>
+        <w:ind w:left="1440"/>
+        <w:rPr>
+          <w:rFonts w:ascii="Arial" w:hAnsi="Arial" w:cs="Arial"/>
+          <w:lang w:val="es-CR"/>
+        </w:rPr>
+      </w:pPr>
+      <w:r>
+        <w:rPr>
+          <w:rFonts w:ascii="Arial" w:hAnsi="Arial" w:cs="Arial"/>
+          <w:lang w:val="es-CR"/>
+        </w:rPr>
+        <w:t>Implementar consultas de mediana complejidad sobre las bases de datos MongoDB con la finalidad de visualizar los datos de diversas formas.</w:t>
+      </w:r>
+    </w:p>
+    <w:p>
+      <w:pPr>
+        <w:pStyle w:val="NormalWeb"/>
+        <w:numPr>
+          <w:ilvl w:val="0"/>
+          <w:numId w:val="3"/>
+        </w:numPr>
+        <w:tabs>
+          <w:tab w:val="clear" w:pos="720"/>
+          <w:tab w:val="num" w:pos="1440"/>
+        </w:tabs>
+        <w:ind w:left="1440"/>
+        <w:rPr>
+          <w:rFonts w:ascii="Arial" w:hAnsi="Arial" w:cs="Arial"/>
+          <w:lang w:val="es-CR"/>
+        </w:rPr>
+      </w:pPr>
+      <w:r>
+        <w:rPr>
+          <w:rFonts w:ascii="Arial" w:hAnsi="Arial" w:cs="Arial"/>
+          <w:lang w:val="es-CR"/>
+        </w:rPr>
+        <w:t xml:space="preserve">Aplicar las funciones de autenticación de MongoDB para crear usuarios y sus correspondientes roles en el sistema, con la finalidad de validar los usuarios que pueden acceder las </w:t>
+      </w:r>
+      <w:r>
+        <w:rPr>
+          <w:rFonts w:ascii="Arial" w:hAnsi="Arial" w:cs="Arial"/>
+          <w:lang w:val="es-CR"/>
+        </w:rPr>
+        <w:t>diferentes bases</w:t>
+      </w:r>
+      <w:r>
+        <w:rPr>
+          <w:rFonts w:ascii="Arial" w:hAnsi="Arial" w:cs="Arial"/>
+          <w:lang w:val="es-CR"/>
+        </w:rPr>
+        <w:t xml:space="preserve"> de datos.</w:t>
+      </w:r>
     </w:p>
     <w:p>
       <w:pPr>
@@ -850,6 +1098,122 @@
 <file path=word/numbering.xml><?xml version="1.0" encoding="utf-8"?>
 <w:numbering xmlns:wpc="http://schemas.microsoft.com/office/word/2010/wordprocessingCanvas" xmlns:cx="http://schemas.microsoft.com/office/drawing/2014/chartex" xmlns:cx1="http://schemas.microsoft.com/office/drawing/2015/9/8/chartex" xmlns:cx2="http://schemas.microsoft.com/office/drawing/2015/10/21/chartex" xmlns:cx3="http://schemas.microsoft.com/office/drawing/2016/5/9/chartex" xmlns:cx4="http://schemas.microsoft.com/office/drawing/2016/5/10/chartex" xmlns:cx5="http://schemas.microsoft.com/office/drawing/2016/5/11/chartex" xmlns:cx6="http://schemas.microsoft.com/office/drawing/2016/5/12/chartex" xmlns:cx7="http://schemas.microsoft.com/office/drawing/2016/5/13/chartex" xmlns:cx8="http://schemas.microsoft.com/office/drawing/2016/5/14/chartex" xmlns:mc="http://schemas.openxmlformats.org/markup-compatibility/2006" xmlns:aink="http://schemas.microsoft.com/office/drawing/2016/ink" xmlns:am3d="http://schemas.microsoft.com/office/drawing/2017/model3d" xmlns:o="urn:schemas-microsoft-com:office:office" xmlns:r="http://schemas.openxmlformats.org/officeDocument/2006/relationships" xmlns:m="http://schemas.openxmlformats.org/officeDocument/2006/math" xmlns:v="urn:schemas-microsoft-com:vml" xmlns:wp14="http://schemas.microsoft.com/office/word/2010/wordprocessingDrawing" xmlns:wp="http://schemas.openxmlformats.org/drawingml/2006/wordprocessingDrawing" xmlns:w10="urn:schemas-microsoft-com:office:word" xmlns:w="http://schemas.openxmlformats.org/wordprocessingml/2006/main" xmlns:w14="http://schemas.microsoft.com/office/word/2010/wordml" xmlns:w15="http://schemas.microsoft.com/office/word/2012/wordml" xmlns:w16cex="http://schemas.microsoft.com/office/word/2018/wordml/cex" xmlns:w16cid="http://schemas.microsoft.com/office/word/2016/wordml/cid" xmlns:w16="http://schemas.microsoft.com/office/word/2018/wordml" xmlns:w16se="http://schemas.microsoft.com/office/word/2015/wordml/symex" xmlns:wpg="http://schemas.microsoft.com/office/word/2010/wordprocessingGroup" xmlns:wpi="http://schemas.microsoft.com/office/word/2010/wordprocessingInk" xmlns:wne="http://schemas.microsoft.com/office/word/2006/wordml" xmlns:wps="http://schemas.microsoft.com/office/word/2010/wordprocessingShape" mc:Ignorable="w14 w15 w16se w16cid w16 w16cex wp14">
   <w:abstractNum w:abstractNumId="0" w15:restartNumberingAfterBreak="0">
+    <w:nsid w:val="48D271DD"/>
+    <w:multiLevelType w:val="multilevel"/>
+    <w:tmpl w:val="858606DE"/>
+    <w:lvl w:ilvl="0">
+      <w:start w:val="1"/>
+      <w:numFmt w:val="decimal"/>
+      <w:lvlText w:val="%1-"/>
+      <w:lvlJc w:val="left"/>
+      <w:pPr>
+        <w:tabs>
+          <w:tab w:val="num" w:pos="720"/>
+        </w:tabs>
+        <w:ind w:left="720" w:hanging="360"/>
+      </w:pPr>
+      <w:rPr>
+        <w:rFonts w:ascii="Arial" w:eastAsia="Times New Roman" w:hAnsi="Arial" w:cs="Arial"/>
+      </w:rPr>
+    </w:lvl>
+    <w:lvl w:ilvl="1" w:tentative="1">
+      <w:start w:val="1"/>
+      <w:numFmt w:val="decimal"/>
+      <w:lvlText w:val="%2."/>
+      <w:lvlJc w:val="left"/>
+      <w:pPr>
+        <w:tabs>
+          <w:tab w:val="num" w:pos="1440"/>
+        </w:tabs>
+        <w:ind w:left="1440" w:hanging="360"/>
+      </w:pPr>
+    </w:lvl>
+    <w:lvl w:ilvl="2" w:tentative="1">
+      <w:start w:val="1"/>
+      <w:numFmt w:val="decimal"/>
+      <w:lvlText w:val="%3."/>
+      <w:lvlJc w:val="left"/>
+      <w:pPr>
+        <w:tabs>
+          <w:tab w:val="num" w:pos="2160"/>
+        </w:tabs>
+        <w:ind w:left="2160" w:hanging="360"/>
+      </w:pPr>
+    </w:lvl>
+    <w:lvl w:ilvl="3" w:tentative="1">
+      <w:start w:val="1"/>
+      <w:numFmt w:val="decimal"/>
+      <w:lvlText w:val="%4."/>
+      <w:lvlJc w:val="left"/>
+      <w:pPr>
+        <w:tabs>
+          <w:tab w:val="num" w:pos="2880"/>
+        </w:tabs>
+        <w:ind w:left="2880" w:hanging="360"/>
+      </w:pPr>
+    </w:lvl>
+    <w:lvl w:ilvl="4" w:tentative="1">
+      <w:start w:val="1"/>
+      <w:numFmt w:val="decimal"/>
+      <w:lvlText w:val="%5."/>
+      <w:lvlJc w:val="left"/>
+      <w:pPr>
+        <w:tabs>
+          <w:tab w:val="num" w:pos="3600"/>
+        </w:tabs>
+        <w:ind w:left="3600" w:hanging="360"/>
+      </w:pPr>
+    </w:lvl>
+    <w:lvl w:ilvl="5" w:tentative="1">
+      <w:start w:val="1"/>
+      <w:numFmt w:val="decimal"/>
+      <w:lvlText w:val="%6."/>
+      <w:lvlJc w:val="left"/>
+      <w:pPr>
+        <w:tabs>
+          <w:tab w:val="num" w:pos="4320"/>
+        </w:tabs>
+        <w:ind w:left="4320" w:hanging="360"/>
+      </w:pPr>
+    </w:lvl>
+    <w:lvl w:ilvl="6" w:tentative="1">
+      <w:start w:val="1"/>
+      <w:numFmt w:val="decimal"/>
+      <w:lvlText w:val="%7."/>
+      <w:lvlJc w:val="left"/>
+      <w:pPr>
+        <w:tabs>
+          <w:tab w:val="num" w:pos="5040"/>
+        </w:tabs>
+        <w:ind w:left="5040" w:hanging="360"/>
+      </w:pPr>
+    </w:lvl>
+    <w:lvl w:ilvl="7" w:tentative="1">
+      <w:start w:val="1"/>
+      <w:numFmt w:val="decimal"/>
+      <w:lvlText w:val="%8."/>
+      <w:lvlJc w:val="left"/>
+      <w:pPr>
+        <w:tabs>
+          <w:tab w:val="num" w:pos="5760"/>
+        </w:tabs>
+        <w:ind w:left="5760" w:hanging="360"/>
+      </w:pPr>
+    </w:lvl>
+    <w:lvl w:ilvl="8" w:tentative="1">
+      <w:start w:val="1"/>
+      <w:numFmt w:val="decimal"/>
+      <w:lvlText w:val="%9."/>
+      <w:lvlJc w:val="left"/>
+      <w:pPr>
+        <w:tabs>
+          <w:tab w:val="num" w:pos="6480"/>
+        </w:tabs>
+        <w:ind w:left="6480" w:hanging="360"/>
+      </w:pPr>
+    </w:lvl>
+  </w:abstractNum>
+  <w:abstractNum w:abstractNumId="1" w15:restartNumberingAfterBreak="0">
     <w:nsid w:val="738B7B79"/>
     <w:multiLevelType w:val="multilevel"/>
     <w:tmpl w:val="2E76BFE0"/>
@@ -998,7 +1362,7 @@
       </w:rPr>
     </w:lvl>
   </w:abstractNum>
-  <w:abstractNum w:abstractNumId="1" w15:restartNumberingAfterBreak="0">
+  <w:abstractNum w:abstractNumId="2" w15:restartNumberingAfterBreak="0">
     <w:nsid w:val="7DD3487E"/>
     <w:multiLevelType w:val="multilevel"/>
     <w:tmpl w:val="BE4631FA"/>
@@ -1120,10 +1484,13 @@
     </w:lvl>
   </w:abstractNum>
   <w:num w:numId="1">
-    <w:abstractNumId w:val="0"/>
+    <w:abstractNumId w:val="1"/>
   </w:num>
   <w:num w:numId="2">
-    <w:abstractNumId w:val="1"/>
+    <w:abstractNumId w:val="2"/>
+  </w:num>
+  <w:num w:numId="3">
+    <w:abstractNumId w:val="0"/>
   </w:num>
 </w:numbering>
 </file>
@@ -1524,6 +1891,27 @@
     <w:name w:val="Normal"/>
     <w:qFormat/>
   </w:style>
+  <w:style w:type="paragraph" w:styleId="Heading1">
+    <w:name w:val="heading 1"/>
+    <w:basedOn w:val="Normal"/>
+    <w:next w:val="Normal"/>
+    <w:link w:val="Heading1Char"/>
+    <w:uiPriority w:val="9"/>
+    <w:qFormat/>
+    <w:rsid w:val="00174A75"/>
+    <w:pPr>
+      <w:keepNext/>
+      <w:keepLines/>
+      <w:spacing w:before="240" w:after="0"/>
+      <w:outlineLvl w:val="0"/>
+    </w:pPr>
+    <w:rPr>
+      <w:rFonts w:asciiTheme="majorHAnsi" w:eastAsiaTheme="majorEastAsia" w:hAnsiTheme="majorHAnsi" w:cstheme="majorBidi"/>
+      <w:color w:val="2F5496" w:themeColor="accent1" w:themeShade="BF"/>
+      <w:sz w:val="32"/>
+      <w:szCs w:val="32"/>
+    </w:rPr>
+  </w:style>
   <w:style w:type="paragraph" w:styleId="Heading3">
     <w:name w:val="heading 3"/>
     <w:basedOn w:val="Normal"/>
@@ -1632,6 +2020,34 @@
       <w:ind w:left="720"/>
       <w:contextualSpacing/>
     </w:pPr>
+  </w:style>
+  <w:style w:type="character" w:customStyle="1" w:styleId="Heading1Char">
+    <w:name w:val="Heading 1 Char"/>
+    <w:basedOn w:val="DefaultParagraphFont"/>
+    <w:link w:val="Heading1"/>
+    <w:uiPriority w:val="9"/>
+    <w:rsid w:val="00174A75"/>
+    <w:rPr>
+      <w:rFonts w:asciiTheme="majorHAnsi" w:eastAsiaTheme="majorEastAsia" w:hAnsiTheme="majorHAnsi" w:cstheme="majorBidi"/>
+      <w:color w:val="2F5496" w:themeColor="accent1" w:themeShade="BF"/>
+      <w:sz w:val="32"/>
+      <w:szCs w:val="32"/>
+    </w:rPr>
+  </w:style>
+  <w:style w:type="paragraph" w:styleId="NormalWeb">
+    <w:name w:val="Normal (Web)"/>
+    <w:basedOn w:val="Normal"/>
+    <w:uiPriority w:val="99"/>
+    <w:unhideWhenUsed/>
+    <w:rsid w:val="00174A75"/>
+    <w:pPr>
+      <w:spacing w:before="100" w:beforeAutospacing="1" w:after="100" w:afterAutospacing="1" w:line="240" w:lineRule="auto"/>
+    </w:pPr>
+    <w:rPr>
+      <w:rFonts w:ascii="Times New Roman" w:eastAsia="Times New Roman" w:hAnsi="Times New Roman" w:cs="Times New Roman"/>
+      <w:sz w:val="24"/>
+      <w:szCs w:val="24"/>
+    </w:rPr>
   </w:style>
 </w:styles>
 </file>

</xml_diff>

<commit_message>
Relational DB - Module 3 - Unit 1 - MongoDB - Lesson 2
</commit_message>
<xml_diff>
--- a/BaseDeDatos/3.BasesDeDatosNoRelacionales/Unidad1/UNIDAD1.docx
+++ b/BaseDeDatos/3.BasesDeDatosNoRelacionales/Unidad1/UNIDAD1.docx
@@ -140,7 +140,23 @@
           <w:rFonts w:ascii="Arial" w:hAnsi="Arial" w:cs="Arial"/>
           <w:lang w:val="es-CR"/>
         </w:rPr>
-        <w:t>MongoDB es un sistema manejador de base de datos NoSQL orientado a documentos, donde cada base de datos consiste de colecciones y las colecciones tienen documentos. En esta unidad comenzamos introduciendo las funciones para la creación de bases de datos MongoDB y las operaciones para el respaldo y recuperación de las bases de datos, así como también los mecanismos de importación y exportación de datos. Luego de ello, aprenderás a realizar consultas de mediana complejidad, con la finalidad de que explores el contenido de los documentos en las bases de datos. Uno de los conceptos más completos en MongoDB es el de agregación, que permite agrupar datos usando diversas opciones. De esta forma puedes generar desde vistas sencillas de tus datos hasta vistas más complejas resultantes del procesamiento de los datos usando las diversas funciones proporcionadas por el manejador. Finalmente, podrás definir usuarios y sus roles en tu base de datos a través de los mecanismos de autenticación soportados por MongoDB.</w:t>
+        <w:t xml:space="preserve">MongoDB es un sistema manejador de base de datos NoSQL orientado a documentos, donde cada base de datos </w:t>
+      </w:r>
+      <w:proofErr w:type="gramStart"/>
+      <w:r>
+        <w:rPr>
+          <w:rFonts w:ascii="Arial" w:hAnsi="Arial" w:cs="Arial"/>
+          <w:lang w:val="es-CR"/>
+        </w:rPr>
+        <w:t>consiste de</w:t>
+      </w:r>
+      <w:proofErr w:type="gramEnd"/>
+      <w:r>
+        <w:rPr>
+          <w:rFonts w:ascii="Arial" w:hAnsi="Arial" w:cs="Arial"/>
+          <w:lang w:val="es-CR"/>
+        </w:rPr>
+        <w:t xml:space="preserve"> colecciones y las colecciones tienen documentos. En esta unidad comenzamos introduciendo las funciones para la creación de bases de datos MongoDB y las operaciones para el respaldo y recuperación de las bases de datos, así como también los mecanismos de importación y exportación de datos. Luego de ello, aprenderás a realizar consultas de mediana complejidad, con la finalidad de que explores el contenido de los documentos en las bases de datos. Uno de los conceptos más completos en MongoDB es el de agregación, que permite agrupar datos usando diversas opciones. De esta forma puedes generar desde vistas sencillas de tus datos hasta vistas más complejas resultantes del procesamiento de los datos usando las diversas funciones proporcionadas por el manejador. Finalmente, podrás definir usuarios y sus roles en tu base de datos a través de los mecanismos de autenticación soportados por MongoDB.</w:t>
       </w:r>
     </w:p>
     <w:p>
@@ -517,6 +533,7 @@
         </w:rPr>
       </w:pPr>
       <w:proofErr w:type="spellStart"/>
+      <w:proofErr w:type="gramStart"/>
       <w:r>
         <w:rPr>
           <w:rFonts w:ascii="Courier New" w:eastAsia="Times New Roman" w:hAnsi="Courier New" w:cs="Courier New"/>
@@ -524,9 +541,9 @@
           <w:szCs w:val="20"/>
           <w:lang w:val="es-CR"/>
         </w:rPr>
-        <w:t>db.collection.find</w:t>
-      </w:r>
-      <w:proofErr w:type="spellEnd"/>
+        <w:t>db.collection</w:t>
+      </w:r>
+      <w:proofErr w:type="gramEnd"/>
       <w:r>
         <w:rPr>
           <w:rFonts w:ascii="Courier New" w:eastAsia="Times New Roman" w:hAnsi="Courier New" w:cs="Courier New"/>
@@ -534,21 +551,9 @@
           <w:szCs w:val="20"/>
           <w:lang w:val="es-CR"/>
         </w:rPr>
-        <w:t>()</w:t>
-      </w:r>
-    </w:p>
-    <w:p>
-      <w:pPr>
-        <w:spacing w:after="0" w:line="240" w:lineRule="auto"/>
-        <w:ind w:left="720"/>
-        <w:rPr>
-          <w:rFonts w:ascii="Arial" w:eastAsia="Times New Roman" w:hAnsi="Arial" w:cs="Arial"/>
-          <w:sz w:val="24"/>
-          <w:szCs w:val="24"/>
-          <w:lang w:val="es-CR"/>
-        </w:rPr>
-      </w:pPr>
-      <w:proofErr w:type="spellStart"/>
+        <w:t>.find</w:t>
+      </w:r>
+      <w:proofErr w:type="spellEnd"/>
       <w:r>
         <w:rPr>
           <w:rFonts w:ascii="Courier New" w:eastAsia="Times New Roman" w:hAnsi="Courier New" w:cs="Courier New"/>
@@ -556,9 +561,22 @@
           <w:szCs w:val="20"/>
           <w:lang w:val="es-CR"/>
         </w:rPr>
-        <w:t>db.collection.insert</w:t>
-      </w:r>
-      <w:proofErr w:type="spellEnd"/>
+        <w:t>()</w:t>
+      </w:r>
+    </w:p>
+    <w:p>
+      <w:pPr>
+        <w:spacing w:after="0" w:line="240" w:lineRule="auto"/>
+        <w:ind w:left="720"/>
+        <w:rPr>
+          <w:rFonts w:ascii="Arial" w:eastAsia="Times New Roman" w:hAnsi="Arial" w:cs="Arial"/>
+          <w:sz w:val="24"/>
+          <w:szCs w:val="24"/>
+          <w:lang w:val="es-CR"/>
+        </w:rPr>
+      </w:pPr>
+      <w:proofErr w:type="spellStart"/>
+      <w:proofErr w:type="gramStart"/>
       <w:r>
         <w:rPr>
           <w:rFonts w:ascii="Courier New" w:eastAsia="Times New Roman" w:hAnsi="Courier New" w:cs="Courier New"/>
@@ -566,142 +584,19 @@
           <w:szCs w:val="20"/>
           <w:lang w:val="es-CR"/>
         </w:rPr>
-        <w:t>(</w:t>
-      </w:r>
-      <w:r>
-        <w:rPr>
-          <w:rFonts w:ascii="Arial" w:eastAsia="Times New Roman" w:hAnsi="Arial" w:cs="Arial"/>
-          <w:sz w:val="24"/>
-          <w:szCs w:val="24"/>
-          <w:lang w:val="es-CR"/>
-        </w:rPr>
-        <w:t xml:space="preserve"> </w:t>
-      </w:r>
-      <w:r>
-        <w:rPr>
-          <w:rFonts w:ascii="Arial" w:eastAsia="Times New Roman" w:hAnsi="Arial" w:cs="Arial"/>
-          <w:sz w:val="24"/>
-          <w:szCs w:val="24"/>
-        </w:rPr>
-        <w:sym w:font="Wingdings" w:char="F0E0"/>
-      </w:r>
-      <w:r>
-        <w:rPr>
-          <w:rFonts w:ascii="Arial" w:eastAsia="Times New Roman" w:hAnsi="Arial" w:cs="Arial"/>
-          <w:sz w:val="24"/>
-          <w:szCs w:val="24"/>
-          <w:lang w:val="es-CR"/>
-        </w:rPr>
-        <w:t xml:space="preserve"> Se puede presionar </w:t>
-      </w:r>
-      <w:proofErr w:type="spellStart"/>
-      <w:r>
-        <w:rPr>
-          <w:rFonts w:ascii="Arial" w:eastAsia="Times New Roman" w:hAnsi="Arial" w:cs="Arial"/>
-          <w:sz w:val="24"/>
-          <w:szCs w:val="24"/>
-          <w:lang w:val="es-CR"/>
-        </w:rPr>
-        <w:t>tab</w:t>
-      </w:r>
-      <w:proofErr w:type="spellEnd"/>
-      <w:r>
-        <w:rPr>
-          <w:rFonts w:ascii="Arial" w:eastAsia="Times New Roman" w:hAnsi="Arial" w:cs="Arial"/>
-          <w:sz w:val="24"/>
-          <w:szCs w:val="24"/>
-          <w:lang w:val="es-CR"/>
-        </w:rPr>
-        <w:t xml:space="preserve"> par</w:t>
-      </w:r>
-      <w:r>
-        <w:rPr>
-          <w:rFonts w:ascii="Arial" w:eastAsia="Times New Roman" w:hAnsi="Arial" w:cs="Arial"/>
-          <w:sz w:val="24"/>
-          <w:szCs w:val="24"/>
-          <w:lang w:val="es-CR"/>
-        </w:rPr>
-        <w:t>a ver opciones</w:t>
-      </w:r>
-    </w:p>
-    <w:p>
-      <w:pPr>
-        <w:spacing w:after="0" w:line="240" w:lineRule="auto"/>
-        <w:ind w:left="720"/>
-        <w:rPr>
-          <w:rFonts w:ascii="Arial" w:eastAsia="Times New Roman" w:hAnsi="Arial" w:cs="Arial"/>
-          <w:sz w:val="24"/>
-          <w:szCs w:val="24"/>
-          <w:lang w:val="es-CR"/>
-        </w:rPr>
-      </w:pPr>
-    </w:p>
-    <w:p>
-      <w:pPr>
-        <w:spacing w:after="0" w:line="240" w:lineRule="auto"/>
-        <w:ind w:left="720"/>
-        <w:rPr>
-          <w:rFonts w:ascii="Arial" w:eastAsia="Times New Roman" w:hAnsi="Arial" w:cs="Arial"/>
-          <w:sz w:val="24"/>
-          <w:szCs w:val="24"/>
-          <w:lang w:val="es-CR"/>
-        </w:rPr>
-      </w:pPr>
-    </w:p>
-    <w:p>
-      <w:pPr>
-        <w:spacing w:after="0" w:line="240" w:lineRule="auto"/>
-        <w:ind w:left="720"/>
-        <w:rPr>
-          <w:rFonts w:ascii="Arial" w:eastAsia="Times New Roman" w:hAnsi="Arial" w:cs="Arial"/>
-          <w:sz w:val="24"/>
-          <w:szCs w:val="24"/>
-          <w:lang w:val="es-CR"/>
-        </w:rPr>
-      </w:pPr>
-      <w:r>
-        <w:rPr>
-          <w:rFonts w:ascii="Arial" w:eastAsia="Times New Roman" w:hAnsi="Arial" w:cs="Arial"/>
-          <w:sz w:val="24"/>
-          <w:szCs w:val="24"/>
-          <w:lang w:val="es-CR"/>
-        </w:rPr>
-        <w:lastRenderedPageBreak/>
-        <w:t xml:space="preserve">Ejemplo de </w:t>
-      </w:r>
-      <w:proofErr w:type="spellStart"/>
-      <w:r>
-        <w:rPr>
-          <w:rFonts w:ascii="Arial" w:eastAsia="Times New Roman" w:hAnsi="Arial" w:cs="Arial"/>
-          <w:sz w:val="24"/>
-          <w:szCs w:val="24"/>
-          <w:lang w:val="es-CR"/>
-        </w:rPr>
-        <w:t>insert</w:t>
-      </w:r>
-      <w:proofErr w:type="spellEnd"/>
-      <w:r>
-        <w:rPr>
-          <w:rFonts w:ascii="Arial" w:eastAsia="Times New Roman" w:hAnsi="Arial" w:cs="Arial"/>
-          <w:sz w:val="24"/>
-          <w:szCs w:val="24"/>
-          <w:lang w:val="es-CR"/>
-        </w:rPr>
-        <w:t>:</w:t>
-      </w:r>
-    </w:p>
-    <w:p>
-      <w:pPr>
-        <w:spacing w:after="0" w:line="240" w:lineRule="auto"/>
-        <w:ind w:left="720"/>
+        <w:t>db.collection</w:t>
+      </w:r>
+      <w:proofErr w:type="gramEnd"/>
+      <w:r>
         <w:rPr>
           <w:rFonts w:ascii="Courier New" w:eastAsia="Times New Roman" w:hAnsi="Courier New" w:cs="Courier New"/>
           <w:sz w:val="20"/>
           <w:szCs w:val="20"/>
           <w:lang w:val="es-CR"/>
         </w:rPr>
-      </w:pPr>
-      <w:proofErr w:type="spellStart"/>
+        <w:t>.insert</w:t>
+      </w:r>
+      <w:proofErr w:type="spellEnd"/>
       <w:r>
         <w:rPr>
           <w:rFonts w:ascii="Courier New" w:eastAsia="Times New Roman" w:hAnsi="Courier New" w:cs="Courier New"/>
@@ -709,19 +604,143 @@
           <w:szCs w:val="20"/>
           <w:lang w:val="es-CR"/>
         </w:rPr>
-        <w:t>db.tareas.insert</w:t>
-      </w:r>
-      <w:proofErr w:type="spellEnd"/>
-      <w:r>
+        <w:t>(</w:t>
+      </w:r>
+      <w:r>
+        <w:rPr>
+          <w:rFonts w:ascii="Arial" w:eastAsia="Times New Roman" w:hAnsi="Arial" w:cs="Arial"/>
+          <w:sz w:val="24"/>
+          <w:szCs w:val="24"/>
+          <w:lang w:val="es-CR"/>
+        </w:rPr>
+        <w:t xml:space="preserve"> </w:t>
+      </w:r>
+      <w:r>
+        <w:rPr>
+          <w:rFonts w:ascii="Arial" w:eastAsia="Times New Roman" w:hAnsi="Arial" w:cs="Arial"/>
+          <w:sz w:val="24"/>
+          <w:szCs w:val="24"/>
+        </w:rPr>
+        <w:sym w:font="Wingdings" w:char="F0E0"/>
+      </w:r>
+      <w:r>
+        <w:rPr>
+          <w:rFonts w:ascii="Arial" w:eastAsia="Times New Roman" w:hAnsi="Arial" w:cs="Arial"/>
+          <w:sz w:val="24"/>
+          <w:szCs w:val="24"/>
+          <w:lang w:val="es-CR"/>
+        </w:rPr>
+        <w:t xml:space="preserve"> Se puede presionar </w:t>
+      </w:r>
+      <w:proofErr w:type="spellStart"/>
+      <w:r>
+        <w:rPr>
+          <w:rFonts w:ascii="Arial" w:eastAsia="Times New Roman" w:hAnsi="Arial" w:cs="Arial"/>
+          <w:sz w:val="24"/>
+          <w:szCs w:val="24"/>
+          <w:lang w:val="es-CR"/>
+        </w:rPr>
+        <w:t>tab</w:t>
+      </w:r>
+      <w:proofErr w:type="spellEnd"/>
+      <w:r>
+        <w:rPr>
+          <w:rFonts w:ascii="Arial" w:eastAsia="Times New Roman" w:hAnsi="Arial" w:cs="Arial"/>
+          <w:sz w:val="24"/>
+          <w:szCs w:val="24"/>
+          <w:lang w:val="es-CR"/>
+        </w:rPr>
+        <w:t xml:space="preserve"> par</w:t>
+      </w:r>
+      <w:r>
+        <w:rPr>
+          <w:rFonts w:ascii="Arial" w:eastAsia="Times New Roman" w:hAnsi="Arial" w:cs="Arial"/>
+          <w:sz w:val="24"/>
+          <w:szCs w:val="24"/>
+          <w:lang w:val="es-CR"/>
+        </w:rPr>
+        <w:t>a ver opciones</w:t>
+      </w:r>
+    </w:p>
+    <w:p>
+      <w:pPr>
+        <w:spacing w:after="0" w:line="240" w:lineRule="auto"/>
+        <w:ind w:left="720"/>
+        <w:rPr>
+          <w:rFonts w:ascii="Arial" w:eastAsia="Times New Roman" w:hAnsi="Arial" w:cs="Arial"/>
+          <w:sz w:val="24"/>
+          <w:szCs w:val="24"/>
+          <w:lang w:val="es-CR"/>
+        </w:rPr>
+      </w:pPr>
+    </w:p>
+    <w:p>
+      <w:pPr>
+        <w:spacing w:after="0" w:line="240" w:lineRule="auto"/>
+        <w:ind w:left="720"/>
+        <w:rPr>
+          <w:rFonts w:ascii="Arial" w:eastAsia="Times New Roman" w:hAnsi="Arial" w:cs="Arial"/>
+          <w:sz w:val="24"/>
+          <w:szCs w:val="24"/>
+          <w:lang w:val="es-CR"/>
+        </w:rPr>
+      </w:pPr>
+    </w:p>
+    <w:p>
+      <w:pPr>
+        <w:spacing w:after="0" w:line="240" w:lineRule="auto"/>
+        <w:ind w:left="720"/>
+        <w:rPr>
+          <w:rFonts w:ascii="Arial" w:eastAsia="Times New Roman" w:hAnsi="Arial" w:cs="Arial"/>
+          <w:sz w:val="24"/>
+          <w:szCs w:val="24"/>
+          <w:lang w:val="es-CR"/>
+        </w:rPr>
+      </w:pPr>
+      <w:r>
+        <w:rPr>
+          <w:rFonts w:ascii="Arial" w:eastAsia="Times New Roman" w:hAnsi="Arial" w:cs="Arial"/>
+          <w:sz w:val="24"/>
+          <w:szCs w:val="24"/>
+          <w:lang w:val="es-CR"/>
+        </w:rPr>
+        <w:lastRenderedPageBreak/>
+        <w:t xml:space="preserve">Ejemplo de </w:t>
+      </w:r>
+      <w:proofErr w:type="spellStart"/>
+      <w:r>
+        <w:rPr>
+          <w:rFonts w:ascii="Arial" w:eastAsia="Times New Roman" w:hAnsi="Arial" w:cs="Arial"/>
+          <w:sz w:val="24"/>
+          <w:szCs w:val="24"/>
+          <w:lang w:val="es-CR"/>
+        </w:rPr>
+        <w:t>insert</w:t>
+      </w:r>
+      <w:proofErr w:type="spellEnd"/>
+      <w:r>
+        <w:rPr>
+          <w:rFonts w:ascii="Arial" w:eastAsia="Times New Roman" w:hAnsi="Arial" w:cs="Arial"/>
+          <w:sz w:val="24"/>
+          <w:szCs w:val="24"/>
+          <w:lang w:val="es-CR"/>
+        </w:rPr>
+        <w:t>:</w:t>
+      </w:r>
+    </w:p>
+    <w:p>
+      <w:pPr>
+        <w:spacing w:after="0" w:line="240" w:lineRule="auto"/>
+        <w:ind w:left="720"/>
         <w:rPr>
           <w:rFonts w:ascii="Courier New" w:eastAsia="Times New Roman" w:hAnsi="Courier New" w:cs="Courier New"/>
           <w:sz w:val="20"/>
           <w:szCs w:val="20"/>
           <w:lang w:val="es-CR"/>
         </w:rPr>
-        <w:t xml:space="preserve"> ( [ { nombre: “Tarea2”},{ nombre: “Tarea3”}, detalle “</w:t>
-      </w:r>
-      <w:proofErr w:type="spellStart"/>
+      </w:pPr>
+      <w:proofErr w:type="spellStart"/>
+      <w:proofErr w:type="gramStart"/>
       <w:r>
         <w:rPr>
           <w:rFonts w:ascii="Courier New" w:eastAsia="Times New Roman" w:hAnsi="Courier New" w:cs="Courier New"/>
@@ -729,9 +748,9 @@
           <w:szCs w:val="20"/>
           <w:lang w:val="es-CR"/>
         </w:rPr>
-        <w:t>dt</w:t>
-      </w:r>
-      <w:proofErr w:type="spellEnd"/>
+        <w:t>db.tareas</w:t>
+      </w:r>
+      <w:proofErr w:type="gramEnd"/>
       <w:r>
         <w:rPr>
           <w:rFonts w:ascii="Courier New" w:eastAsia="Times New Roman" w:hAnsi="Courier New" w:cs="Courier New"/>
@@ -739,64 +758,18 @@
           <w:szCs w:val="20"/>
           <w:lang w:val="es-CR"/>
         </w:rPr>
-        <w:t>” ])</w:t>
-      </w:r>
-    </w:p>
-    <w:p>
-      <w:pPr>
-        <w:spacing w:after="0" w:line="240" w:lineRule="auto"/>
-        <w:ind w:left="720"/>
-        <w:rPr>
-          <w:rFonts w:ascii="Arial" w:eastAsia="Times New Roman" w:hAnsi="Arial" w:cs="Arial"/>
-          <w:sz w:val="24"/>
-          <w:szCs w:val="24"/>
-          <w:lang w:val="es-CR"/>
-        </w:rPr>
-      </w:pPr>
-    </w:p>
-    <w:p>
-      <w:pPr>
-        <w:spacing w:after="0" w:line="240" w:lineRule="auto"/>
-        <w:ind w:left="720"/>
-        <w:rPr>
-          <w:rFonts w:ascii="Arial" w:eastAsia="Times New Roman" w:hAnsi="Arial" w:cs="Arial"/>
-          <w:sz w:val="24"/>
-          <w:szCs w:val="24"/>
-          <w:lang w:val="es-CR"/>
-        </w:rPr>
-      </w:pPr>
-      <w:proofErr w:type="spellStart"/>
-      <w:r>
-        <w:rPr>
-          <w:rFonts w:ascii="Arial" w:eastAsia="Times New Roman" w:hAnsi="Arial" w:cs="Arial"/>
-          <w:sz w:val="24"/>
-          <w:szCs w:val="24"/>
-          <w:lang w:val="es-CR"/>
-        </w:rPr>
-        <w:t>Find</w:t>
-      </w:r>
-      <w:proofErr w:type="spellEnd"/>
-      <w:r>
-        <w:rPr>
-          <w:rFonts w:ascii="Arial" w:eastAsia="Times New Roman" w:hAnsi="Arial" w:cs="Arial"/>
-          <w:sz w:val="24"/>
-          <w:szCs w:val="24"/>
-          <w:lang w:val="es-CR"/>
-        </w:rPr>
-        <w:t xml:space="preserve"> con condición:</w:t>
-      </w:r>
-    </w:p>
-    <w:p>
-      <w:pPr>
-        <w:spacing w:after="0" w:line="240" w:lineRule="auto"/>
-        <w:ind w:left="720"/>
+        <w:t>.insert</w:t>
+      </w:r>
+      <w:proofErr w:type="spellEnd"/>
+      <w:r>
         <w:rPr>
           <w:rFonts w:ascii="Courier New" w:eastAsia="Times New Roman" w:hAnsi="Courier New" w:cs="Courier New"/>
           <w:sz w:val="20"/>
           <w:szCs w:val="20"/>
           <w:lang w:val="es-CR"/>
         </w:rPr>
-      </w:pPr>
+        <w:t xml:space="preserve"> ( [ { nombre: “Tarea2”},{ nombre: “Tarea3”}, detalle “</w:t>
+      </w:r>
       <w:proofErr w:type="spellStart"/>
       <w:r>
         <w:rPr>
@@ -805,8 +778,9 @@
           <w:szCs w:val="20"/>
           <w:lang w:val="es-CR"/>
         </w:rPr>
-        <w:t>d</w:t>
-      </w:r>
+        <w:t>dt</w:t>
+      </w:r>
+      <w:proofErr w:type="spellEnd"/>
       <w:r>
         <w:rPr>
           <w:rFonts w:ascii="Courier New" w:eastAsia="Times New Roman" w:hAnsi="Courier New" w:cs="Courier New"/>
@@ -814,19 +788,66 @@
           <w:szCs w:val="20"/>
           <w:lang w:val="es-CR"/>
         </w:rPr>
-        <w:t>b.tareas.find</w:t>
-      </w:r>
-      <w:proofErr w:type="spellEnd"/>
-      <w:r>
+        <w:t>” ])</w:t>
+      </w:r>
+    </w:p>
+    <w:p>
+      <w:pPr>
+        <w:spacing w:after="0" w:line="240" w:lineRule="auto"/>
+        <w:ind w:left="720"/>
+        <w:rPr>
+          <w:rFonts w:ascii="Arial" w:eastAsia="Times New Roman" w:hAnsi="Arial" w:cs="Arial"/>
+          <w:sz w:val="24"/>
+          <w:szCs w:val="24"/>
+          <w:lang w:val="es-CR"/>
+        </w:rPr>
+      </w:pPr>
+    </w:p>
+    <w:p>
+      <w:pPr>
+        <w:spacing w:after="0" w:line="240" w:lineRule="auto"/>
+        <w:ind w:left="720"/>
+        <w:rPr>
+          <w:rFonts w:ascii="Arial" w:eastAsia="Times New Roman" w:hAnsi="Arial" w:cs="Arial"/>
+          <w:sz w:val="24"/>
+          <w:szCs w:val="24"/>
+          <w:lang w:val="es-CR"/>
+        </w:rPr>
+      </w:pPr>
+      <w:proofErr w:type="spellStart"/>
+      <w:r>
+        <w:rPr>
+          <w:rFonts w:ascii="Arial" w:eastAsia="Times New Roman" w:hAnsi="Arial" w:cs="Arial"/>
+          <w:sz w:val="24"/>
+          <w:szCs w:val="24"/>
+          <w:lang w:val="es-CR"/>
+        </w:rPr>
+        <w:t>Find</w:t>
+      </w:r>
+      <w:proofErr w:type="spellEnd"/>
+      <w:r>
+        <w:rPr>
+          <w:rFonts w:ascii="Arial" w:eastAsia="Times New Roman" w:hAnsi="Arial" w:cs="Arial"/>
+          <w:sz w:val="24"/>
+          <w:szCs w:val="24"/>
+          <w:lang w:val="es-CR"/>
+        </w:rPr>
+        <w:t xml:space="preserve"> con condición:</w:t>
+      </w:r>
+    </w:p>
+    <w:p>
+      <w:pPr>
+        <w:spacing w:after="0" w:line="240" w:lineRule="auto"/>
+        <w:ind w:left="720"/>
         <w:rPr>
           <w:rFonts w:ascii="Courier New" w:eastAsia="Times New Roman" w:hAnsi="Courier New" w:cs="Courier New"/>
           <w:sz w:val="20"/>
           <w:szCs w:val="20"/>
           <w:lang w:val="es-CR"/>
         </w:rPr>
-        <w:t>({ detalle : “</w:t>
-      </w:r>
-      <w:proofErr w:type="spellStart"/>
+      </w:pPr>
+      <w:proofErr w:type="spellStart"/>
+      <w:proofErr w:type="gramStart"/>
       <w:r>
         <w:rPr>
           <w:rFonts w:ascii="Courier New" w:eastAsia="Times New Roman" w:hAnsi="Courier New" w:cs="Courier New"/>
@@ -834,9 +855,8 @@
           <w:szCs w:val="20"/>
           <w:lang w:val="es-CR"/>
         </w:rPr>
-        <w:t>dt</w:t>
-      </w:r>
-      <w:proofErr w:type="spellEnd"/>
+        <w:t>d</w:t>
+      </w:r>
       <w:r>
         <w:rPr>
           <w:rFonts w:ascii="Courier New" w:eastAsia="Times New Roman" w:hAnsi="Courier New" w:cs="Courier New"/>
@@ -844,21 +864,9 @@
           <w:szCs w:val="20"/>
           <w:lang w:val="es-CR"/>
         </w:rPr>
-        <w:t>” })</w:t>
-      </w:r>
-    </w:p>
-    <w:p>
-      <w:pPr>
-        <w:spacing w:after="0" w:line="240" w:lineRule="auto"/>
-        <w:ind w:left="720"/>
-        <w:rPr>
-          <w:rFonts w:ascii="Arial" w:eastAsia="Times New Roman" w:hAnsi="Arial" w:cs="Arial"/>
-          <w:sz w:val="24"/>
-          <w:szCs w:val="24"/>
-          <w:lang w:val="es-CR"/>
-        </w:rPr>
-      </w:pPr>
-      <w:proofErr w:type="spellStart"/>
+        <w:t>b.tareas</w:t>
+      </w:r>
+      <w:proofErr w:type="gramEnd"/>
       <w:r>
         <w:rPr>
           <w:rFonts w:ascii="Courier New" w:eastAsia="Times New Roman" w:hAnsi="Courier New" w:cs="Courier New"/>
@@ -866,8 +874,9 @@
           <w:szCs w:val="20"/>
           <w:lang w:val="es-CR"/>
         </w:rPr>
-        <w:t>d</w:t>
-      </w:r>
+        <w:t>.find</w:t>
+      </w:r>
+      <w:proofErr w:type="spellEnd"/>
       <w:r>
         <w:rPr>
           <w:rFonts w:ascii="Courier New" w:eastAsia="Times New Roman" w:hAnsi="Courier New" w:cs="Courier New"/>
@@ -875,9 +884,9 @@
           <w:szCs w:val="20"/>
           <w:lang w:val="es-CR"/>
         </w:rPr>
-        <w:t>b.tareas.find</w:t>
-      </w:r>
-      <w:proofErr w:type="spellEnd"/>
+        <w:t>({ detalle : “</w:t>
+      </w:r>
+      <w:proofErr w:type="spellStart"/>
       <w:r>
         <w:rPr>
           <w:rFonts w:ascii="Courier New" w:eastAsia="Times New Roman" w:hAnsi="Courier New" w:cs="Courier New"/>
@@ -885,9 +894,9 @@
           <w:szCs w:val="20"/>
           <w:lang w:val="es-CR"/>
         </w:rPr>
-        <w:t>({ detalle : “</w:t>
-      </w:r>
-      <w:proofErr w:type="spellStart"/>
+        <w:t>dt</w:t>
+      </w:r>
+      <w:proofErr w:type="spellEnd"/>
       <w:r>
         <w:rPr>
           <w:rFonts w:ascii="Courier New" w:eastAsia="Times New Roman" w:hAnsi="Courier New" w:cs="Courier New"/>
@@ -895,9 +904,22 @@
           <w:szCs w:val="20"/>
           <w:lang w:val="es-CR"/>
         </w:rPr>
-        <w:t>dt</w:t>
-      </w:r>
-      <w:proofErr w:type="spellEnd"/>
+        <w:t>” })</w:t>
+      </w:r>
+    </w:p>
+    <w:p>
+      <w:pPr>
+        <w:spacing w:after="0" w:line="240" w:lineRule="auto"/>
+        <w:ind w:left="720"/>
+        <w:rPr>
+          <w:rFonts w:ascii="Arial" w:eastAsia="Times New Roman" w:hAnsi="Arial" w:cs="Arial"/>
+          <w:sz w:val="24"/>
+          <w:szCs w:val="24"/>
+          <w:lang w:val="es-CR"/>
+        </w:rPr>
+      </w:pPr>
+      <w:proofErr w:type="spellStart"/>
+      <w:proofErr w:type="gramStart"/>
       <w:r>
         <w:rPr>
           <w:rFonts w:ascii="Courier New" w:eastAsia="Times New Roman" w:hAnsi="Courier New" w:cs="Courier New"/>
@@ -905,89 +927,18 @@
           <w:szCs w:val="20"/>
           <w:lang w:val="es-CR"/>
         </w:rPr>
-        <w:t>”, nombre: “Tarea3” })</w:t>
-      </w:r>
-      <w:r>
-        <w:rPr>
-          <w:rFonts w:ascii="Arial" w:eastAsia="Times New Roman" w:hAnsi="Arial" w:cs="Arial"/>
-          <w:sz w:val="24"/>
-          <w:szCs w:val="24"/>
-          <w:lang w:val="es-CR"/>
-        </w:rPr>
-        <w:t xml:space="preserve"> </w:t>
-      </w:r>
-      <w:r>
-        <w:rPr>
-          <w:rFonts w:ascii="Arial" w:eastAsia="Times New Roman" w:hAnsi="Arial" w:cs="Arial"/>
-          <w:sz w:val="24"/>
-          <w:szCs w:val="24"/>
-        </w:rPr>
-        <w:sym w:font="Wingdings" w:char="F0E0"/>
-      </w:r>
-      <w:r>
-        <w:rPr>
-          <w:rFonts w:ascii="Arial" w:eastAsia="Times New Roman" w:hAnsi="Arial" w:cs="Arial"/>
-          <w:sz w:val="24"/>
-          <w:szCs w:val="24"/>
-          <w:lang w:val="es-CR"/>
-        </w:rPr>
-        <w:t xml:space="preserve"> </w:t>
-      </w:r>
-      <w:r>
-        <w:rPr>
-          <w:rFonts w:ascii="Arial" w:eastAsia="Times New Roman" w:hAnsi="Arial" w:cs="Arial"/>
-          <w:sz w:val="24"/>
-          <w:szCs w:val="24"/>
-          <w:lang w:val="es-CR"/>
-        </w:rPr>
-        <w:t>es condición AND</w:t>
-      </w:r>
-    </w:p>
-    <w:p>
-      <w:pPr>
-        <w:spacing w:after="0" w:line="240" w:lineRule="auto"/>
-        <w:ind w:left="720"/>
-        <w:rPr>
-          <w:rFonts w:ascii="Arial" w:eastAsia="Times New Roman" w:hAnsi="Arial" w:cs="Arial"/>
-          <w:sz w:val="24"/>
-          <w:szCs w:val="24"/>
-          <w:lang w:val="es-CR"/>
-        </w:rPr>
-      </w:pPr>
-    </w:p>
-    <w:p>
-      <w:pPr>
-        <w:spacing w:after="0" w:line="240" w:lineRule="auto"/>
-        <w:ind w:left="720"/>
-        <w:rPr>
-          <w:rFonts w:ascii="Arial" w:eastAsia="Times New Roman" w:hAnsi="Arial" w:cs="Arial"/>
-          <w:sz w:val="24"/>
-          <w:szCs w:val="24"/>
-          <w:lang w:val="es-CR"/>
-        </w:rPr>
-      </w:pPr>
-      <w:r>
-        <w:rPr>
-          <w:rFonts w:ascii="Arial" w:eastAsia="Times New Roman" w:hAnsi="Arial" w:cs="Arial"/>
-          <w:sz w:val="24"/>
-          <w:szCs w:val="24"/>
-          <w:lang w:val="es-CR"/>
-        </w:rPr>
-        <w:t>Para hacer condición OR</w:t>
-      </w:r>
-    </w:p>
-    <w:p>
-      <w:pPr>
-        <w:spacing w:after="0" w:line="240" w:lineRule="auto"/>
-        <w:ind w:left="720"/>
+        <w:t>d</w:t>
+      </w:r>
+      <w:r>
         <w:rPr>
           <w:rFonts w:ascii="Courier New" w:eastAsia="Times New Roman" w:hAnsi="Courier New" w:cs="Courier New"/>
           <w:sz w:val="20"/>
           <w:szCs w:val="20"/>
           <w:lang w:val="es-CR"/>
         </w:rPr>
-      </w:pPr>
-      <w:proofErr w:type="spellStart"/>
+        <w:t>b.tareas</w:t>
+      </w:r>
+      <w:proofErr w:type="gramEnd"/>
       <w:r>
         <w:rPr>
           <w:rFonts w:ascii="Courier New" w:eastAsia="Times New Roman" w:hAnsi="Courier New" w:cs="Courier New"/>
@@ -995,8 +946,9 @@
           <w:szCs w:val="20"/>
           <w:lang w:val="es-CR"/>
         </w:rPr>
-        <w:t>d</w:t>
-      </w:r>
+        <w:t>.find</w:t>
+      </w:r>
+      <w:proofErr w:type="spellEnd"/>
       <w:r>
         <w:rPr>
           <w:rFonts w:ascii="Courier New" w:eastAsia="Times New Roman" w:hAnsi="Courier New" w:cs="Courier New"/>
@@ -1004,9 +956,9 @@
           <w:szCs w:val="20"/>
           <w:lang w:val="es-CR"/>
         </w:rPr>
-        <w:t>b.tareas.find</w:t>
-      </w:r>
-      <w:proofErr w:type="spellEnd"/>
+        <w:t>({ detalle : “</w:t>
+      </w:r>
+      <w:proofErr w:type="spellStart"/>
       <w:r>
         <w:rPr>
           <w:rFonts w:ascii="Courier New" w:eastAsia="Times New Roman" w:hAnsi="Courier New" w:cs="Courier New"/>
@@ -1014,9 +966,9 @@
           <w:szCs w:val="20"/>
           <w:lang w:val="es-CR"/>
         </w:rPr>
-        <w:t>({ $</w:t>
-      </w:r>
-      <w:proofErr w:type="spellStart"/>
+        <w:t>dt</w:t>
+      </w:r>
+      <w:proofErr w:type="spellEnd"/>
       <w:r>
         <w:rPr>
           <w:rFonts w:ascii="Courier New" w:eastAsia="Times New Roman" w:hAnsi="Courier New" w:cs="Courier New"/>
@@ -1024,102 +976,99 @@
           <w:szCs w:val="20"/>
           <w:lang w:val="es-CR"/>
         </w:rPr>
-        <w:t>or</w:t>
-      </w:r>
-      <w:proofErr w:type="spellEnd"/>
-      <w:r>
+        <w:t>”, nombre: “Tarea3” })</w:t>
+      </w:r>
+      <w:r>
+        <w:rPr>
+          <w:rFonts w:ascii="Arial" w:eastAsia="Times New Roman" w:hAnsi="Arial" w:cs="Arial"/>
+          <w:sz w:val="24"/>
+          <w:szCs w:val="24"/>
+          <w:lang w:val="es-CR"/>
+        </w:rPr>
+        <w:t xml:space="preserve"> </w:t>
+      </w:r>
+      <w:r>
+        <w:rPr>
+          <w:rFonts w:ascii="Arial" w:eastAsia="Times New Roman" w:hAnsi="Arial" w:cs="Arial"/>
+          <w:sz w:val="24"/>
+          <w:szCs w:val="24"/>
+        </w:rPr>
+        <w:sym w:font="Wingdings" w:char="F0E0"/>
+      </w:r>
+      <w:r>
+        <w:rPr>
+          <w:rFonts w:ascii="Arial" w:eastAsia="Times New Roman" w:hAnsi="Arial" w:cs="Arial"/>
+          <w:sz w:val="24"/>
+          <w:szCs w:val="24"/>
+          <w:lang w:val="es-CR"/>
+        </w:rPr>
+        <w:t xml:space="preserve"> </w:t>
+      </w:r>
+      <w:r>
+        <w:rPr>
+          <w:rFonts w:ascii="Arial" w:eastAsia="Times New Roman" w:hAnsi="Arial" w:cs="Arial"/>
+          <w:sz w:val="24"/>
+          <w:szCs w:val="24"/>
+          <w:lang w:val="es-CR"/>
+        </w:rPr>
+        <w:t>es condición AND</w:t>
+      </w:r>
+    </w:p>
+    <w:p>
+      <w:pPr>
+        <w:spacing w:after="0" w:line="240" w:lineRule="auto"/>
+        <w:ind w:left="720"/>
+        <w:rPr>
+          <w:rFonts w:ascii="Arial" w:eastAsia="Times New Roman" w:hAnsi="Arial" w:cs="Arial"/>
+          <w:sz w:val="24"/>
+          <w:szCs w:val="24"/>
+          <w:lang w:val="es-CR"/>
+        </w:rPr>
+      </w:pPr>
+    </w:p>
+    <w:p>
+      <w:pPr>
+        <w:spacing w:after="0" w:line="240" w:lineRule="auto"/>
+        <w:ind w:left="720"/>
+        <w:rPr>
+          <w:rFonts w:ascii="Arial" w:eastAsia="Times New Roman" w:hAnsi="Arial" w:cs="Arial"/>
+          <w:sz w:val="24"/>
+          <w:szCs w:val="24"/>
+          <w:lang w:val="es-CR"/>
+        </w:rPr>
+      </w:pPr>
+      <w:r>
+        <w:rPr>
+          <w:rFonts w:ascii="Arial" w:eastAsia="Times New Roman" w:hAnsi="Arial" w:cs="Arial"/>
+          <w:sz w:val="24"/>
+          <w:szCs w:val="24"/>
+          <w:lang w:val="es-CR"/>
+        </w:rPr>
+        <w:t>Para hacer condición OR</w:t>
+      </w:r>
+    </w:p>
+    <w:p>
+      <w:pPr>
+        <w:spacing w:after="0" w:line="240" w:lineRule="auto"/>
+        <w:ind w:left="720"/>
         <w:rPr>
           <w:rFonts w:ascii="Courier New" w:eastAsia="Times New Roman" w:hAnsi="Courier New" w:cs="Courier New"/>
           <w:sz w:val="20"/>
           <w:szCs w:val="20"/>
           <w:lang w:val="es-CR"/>
         </w:rPr>
-        <w:t>: [{ nombre: “Tarea2” },{ “Tarea3” }] })</w:t>
-      </w:r>
-    </w:p>
-    <w:p>
-      <w:pPr>
-        <w:spacing w:after="0" w:line="240" w:lineRule="auto"/>
-        <w:ind w:left="720"/>
-        <w:rPr>
-          <w:rFonts w:ascii="Arial" w:eastAsia="Times New Roman" w:hAnsi="Arial" w:cs="Arial"/>
-          <w:sz w:val="24"/>
-          <w:szCs w:val="24"/>
-          <w:lang w:val="es-CR"/>
-        </w:rPr>
-      </w:pPr>
-    </w:p>
-    <w:p>
-      <w:pPr>
-        <w:spacing w:after="0" w:line="240" w:lineRule="auto"/>
-        <w:ind w:left="720"/>
-        <w:rPr>
-          <w:rFonts w:ascii="Arial" w:eastAsia="Times New Roman" w:hAnsi="Arial" w:cs="Arial"/>
-          <w:sz w:val="24"/>
-          <w:szCs w:val="24"/>
-          <w:lang w:val="es-CR"/>
-        </w:rPr>
-      </w:pPr>
-      <w:r>
-        <w:rPr>
-          <w:rFonts w:ascii="Arial" w:eastAsia="Times New Roman" w:hAnsi="Arial" w:cs="Arial"/>
-          <w:sz w:val="24"/>
-          <w:szCs w:val="24"/>
-          <w:lang w:val="es-CR"/>
-        </w:rPr>
-        <w:t>Otro ejemplo</w:t>
-      </w:r>
-      <w:r>
-        <w:rPr>
-          <w:rFonts w:ascii="Arial" w:eastAsia="Times New Roman" w:hAnsi="Arial" w:cs="Arial"/>
-          <w:sz w:val="24"/>
-          <w:szCs w:val="24"/>
-          <w:lang w:val="es-CR"/>
-        </w:rPr>
-        <w:t xml:space="preserve"> buscando documentos con valor </w:t>
-      </w:r>
-      <w:proofErr w:type="spellStart"/>
-      <w:r>
-        <w:rPr>
-          <w:rFonts w:ascii="Arial" w:eastAsia="Times New Roman" w:hAnsi="Arial" w:cs="Arial"/>
-          <w:sz w:val="24"/>
-          <w:szCs w:val="24"/>
-          <w:lang w:val="es-CR"/>
-        </w:rPr>
-        <w:t>fecha_limite</w:t>
-      </w:r>
-      <w:proofErr w:type="spellEnd"/>
-      <w:r>
-        <w:rPr>
-          <w:rFonts w:ascii="Arial" w:eastAsia="Times New Roman" w:hAnsi="Arial" w:cs="Arial"/>
-          <w:sz w:val="24"/>
-          <w:szCs w:val="24"/>
-          <w:lang w:val="es-CR"/>
-        </w:rPr>
-        <w:t xml:space="preserve"> nulo</w:t>
-      </w:r>
-      <w:r>
-        <w:rPr>
-          <w:rFonts w:ascii="Arial" w:eastAsia="Times New Roman" w:hAnsi="Arial" w:cs="Arial"/>
-          <w:sz w:val="24"/>
-          <w:szCs w:val="24"/>
-          <w:lang w:val="es-CR"/>
-        </w:rPr>
-        <w:t>:</w:t>
-      </w:r>
-    </w:p>
-    <w:p>
-      <w:pPr>
-        <w:spacing w:after="0" w:line="240" w:lineRule="auto"/>
-        <w:ind w:left="720"/>
+      </w:pPr>
+      <w:proofErr w:type="spellStart"/>
+      <w:proofErr w:type="gramStart"/>
+      <w:r>
         <w:rPr>
           <w:rFonts w:ascii="Courier New" w:eastAsia="Times New Roman" w:hAnsi="Courier New" w:cs="Courier New"/>
           <w:sz w:val="20"/>
           <w:szCs w:val="20"/>
           <w:lang w:val="es-CR"/>
         </w:rPr>
-      </w:pPr>
-      <w:proofErr w:type="spellStart"/>
+        <w:t>d</w:t>
+      </w:r>
       <w:r>
         <w:rPr>
           <w:rFonts w:ascii="Courier New" w:eastAsia="Times New Roman" w:hAnsi="Courier New" w:cs="Courier New"/>
@@ -1127,8 +1076,9 @@
           <w:szCs w:val="20"/>
           <w:lang w:val="es-CR"/>
         </w:rPr>
-        <w:t>d</w:t>
-      </w:r>
+        <w:t>b.tareas</w:t>
+      </w:r>
+      <w:proofErr w:type="gramEnd"/>
       <w:r>
         <w:rPr>
           <w:rFonts w:ascii="Courier New" w:eastAsia="Times New Roman" w:hAnsi="Courier New" w:cs="Courier New"/>
@@ -1136,8 +1086,9 @@
           <w:szCs w:val="20"/>
           <w:lang w:val="es-CR"/>
         </w:rPr>
-        <w:t>b.tareas.</w:t>
-      </w:r>
+        <w:t>.find</w:t>
+      </w:r>
+      <w:proofErr w:type="spellEnd"/>
       <w:r>
         <w:rPr>
           <w:rFonts w:ascii="Courier New" w:eastAsia="Times New Roman" w:hAnsi="Courier New" w:cs="Courier New"/>
@@ -1145,9 +1096,9 @@
           <w:szCs w:val="20"/>
           <w:lang w:val="es-CR"/>
         </w:rPr>
-        <w:t>find</w:t>
-      </w:r>
-      <w:proofErr w:type="spellEnd"/>
+        <w:t>({ $</w:t>
+      </w:r>
+      <w:proofErr w:type="spellStart"/>
       <w:r>
         <w:rPr>
           <w:rFonts w:ascii="Courier New" w:eastAsia="Times New Roman" w:hAnsi="Courier New" w:cs="Courier New"/>
@@ -1155,9 +1106,9 @@
           <w:szCs w:val="20"/>
           <w:lang w:val="es-CR"/>
         </w:rPr>
-        <w:t xml:space="preserve">({ </w:t>
-      </w:r>
-      <w:proofErr w:type="spellStart"/>
+        <w:t>or</w:t>
+      </w:r>
+      <w:proofErr w:type="spellEnd"/>
       <w:r>
         <w:rPr>
           <w:rFonts w:ascii="Courier New" w:eastAsia="Times New Roman" w:hAnsi="Courier New" w:cs="Courier New"/>
@@ -1165,19 +1116,93 @@
           <w:szCs w:val="20"/>
           <w:lang w:val="es-CR"/>
         </w:rPr>
+        <w:t>: [{ nombre: “Tarea2” },{ “Tarea3” }] })</w:t>
+      </w:r>
+    </w:p>
+    <w:p>
+      <w:pPr>
+        <w:spacing w:after="0" w:line="240" w:lineRule="auto"/>
+        <w:ind w:left="720"/>
+        <w:rPr>
+          <w:rFonts w:ascii="Arial" w:eastAsia="Times New Roman" w:hAnsi="Arial" w:cs="Arial"/>
+          <w:sz w:val="24"/>
+          <w:szCs w:val="24"/>
+          <w:lang w:val="es-CR"/>
+        </w:rPr>
+      </w:pPr>
+    </w:p>
+    <w:p>
+      <w:pPr>
+        <w:spacing w:after="0" w:line="240" w:lineRule="auto"/>
+        <w:ind w:left="720"/>
+        <w:rPr>
+          <w:rFonts w:ascii="Arial" w:eastAsia="Times New Roman" w:hAnsi="Arial" w:cs="Arial"/>
+          <w:sz w:val="24"/>
+          <w:szCs w:val="24"/>
+          <w:lang w:val="es-CR"/>
+        </w:rPr>
+      </w:pPr>
+      <w:r>
+        <w:rPr>
+          <w:rFonts w:ascii="Arial" w:eastAsia="Times New Roman" w:hAnsi="Arial" w:cs="Arial"/>
+          <w:sz w:val="24"/>
+          <w:szCs w:val="24"/>
+          <w:lang w:val="es-CR"/>
+        </w:rPr>
+        <w:t>Otro ejemplo</w:t>
+      </w:r>
+      <w:r>
+        <w:rPr>
+          <w:rFonts w:ascii="Arial" w:eastAsia="Times New Roman" w:hAnsi="Arial" w:cs="Arial"/>
+          <w:sz w:val="24"/>
+          <w:szCs w:val="24"/>
+          <w:lang w:val="es-CR"/>
+        </w:rPr>
+        <w:t xml:space="preserve"> buscando documentos con valor </w:t>
+      </w:r>
+      <w:proofErr w:type="spellStart"/>
+      <w:r>
+        <w:rPr>
+          <w:rFonts w:ascii="Arial" w:eastAsia="Times New Roman" w:hAnsi="Arial" w:cs="Arial"/>
+          <w:sz w:val="24"/>
+          <w:szCs w:val="24"/>
+          <w:lang w:val="es-CR"/>
+        </w:rPr>
         <w:t>fecha_limite</w:t>
       </w:r>
       <w:proofErr w:type="spellEnd"/>
       <w:r>
+        <w:rPr>
+          <w:rFonts w:ascii="Arial" w:eastAsia="Times New Roman" w:hAnsi="Arial" w:cs="Arial"/>
+          <w:sz w:val="24"/>
+          <w:szCs w:val="24"/>
+          <w:lang w:val="es-CR"/>
+        </w:rPr>
+        <w:t xml:space="preserve"> nulo</w:t>
+      </w:r>
+      <w:r>
+        <w:rPr>
+          <w:rFonts w:ascii="Arial" w:eastAsia="Times New Roman" w:hAnsi="Arial" w:cs="Arial"/>
+          <w:sz w:val="24"/>
+          <w:szCs w:val="24"/>
+          <w:lang w:val="es-CR"/>
+        </w:rPr>
+        <w:t>:</w:t>
+      </w:r>
+    </w:p>
+    <w:p>
+      <w:pPr>
+        <w:spacing w:after="0" w:line="240" w:lineRule="auto"/>
+        <w:ind w:left="720"/>
         <w:rPr>
           <w:rFonts w:ascii="Courier New" w:eastAsia="Times New Roman" w:hAnsi="Courier New" w:cs="Courier New"/>
           <w:sz w:val="20"/>
           <w:szCs w:val="20"/>
           <w:lang w:val="es-CR"/>
         </w:rPr>
-        <w:t xml:space="preserve">: </w:t>
-      </w:r>
-      <w:proofErr w:type="spellStart"/>
+      </w:pPr>
+      <w:proofErr w:type="spellStart"/>
+      <w:proofErr w:type="gramStart"/>
       <w:r>
         <w:rPr>
           <w:rFonts w:ascii="Courier New" w:eastAsia="Times New Roman" w:hAnsi="Courier New" w:cs="Courier New"/>
@@ -1185,9 +1210,8 @@
           <w:szCs w:val="20"/>
           <w:lang w:val="es-CR"/>
         </w:rPr>
-        <w:t>null</w:t>
-      </w:r>
-      <w:proofErr w:type="spellEnd"/>
+        <w:t>d</w:t>
+      </w:r>
       <w:r>
         <w:rPr>
           <w:rFonts w:ascii="Courier New" w:eastAsia="Times New Roman" w:hAnsi="Courier New" w:cs="Courier New"/>
@@ -1195,54 +1219,18 @@
           <w:szCs w:val="20"/>
           <w:lang w:val="es-CR"/>
         </w:rPr>
-        <w:t xml:space="preserve"> })</w:t>
-      </w:r>
-    </w:p>
-    <w:p>
-      <w:pPr>
-        <w:spacing w:after="0" w:line="240" w:lineRule="auto"/>
-        <w:ind w:left="720"/>
-        <w:rPr>
-          <w:rFonts w:ascii="Arial" w:eastAsia="Times New Roman" w:hAnsi="Arial" w:cs="Arial"/>
-          <w:sz w:val="24"/>
-          <w:szCs w:val="24"/>
-          <w:lang w:val="es-CR"/>
-        </w:rPr>
-      </w:pPr>
-    </w:p>
-    <w:p>
-      <w:pPr>
-        <w:spacing w:after="0" w:line="240" w:lineRule="auto"/>
-        <w:ind w:left="720"/>
-        <w:rPr>
-          <w:rFonts w:ascii="Arial" w:eastAsia="Times New Roman" w:hAnsi="Arial" w:cs="Arial"/>
-          <w:sz w:val="24"/>
-          <w:szCs w:val="24"/>
-          <w:lang w:val="es-CR"/>
-        </w:rPr>
-      </w:pPr>
-      <w:r>
-        <w:rPr>
-          <w:rFonts w:ascii="Arial" w:eastAsia="Times New Roman" w:hAnsi="Arial" w:cs="Arial"/>
-          <w:sz w:val="24"/>
-          <w:szCs w:val="24"/>
-          <w:lang w:val="es-CR"/>
-        </w:rPr>
-        <w:t>Para eliminar documentos:</w:t>
-      </w:r>
-    </w:p>
-    <w:p>
-      <w:pPr>
-        <w:spacing w:after="0" w:line="240" w:lineRule="auto"/>
-        <w:ind w:left="720"/>
+        <w:t>b.tareas</w:t>
+      </w:r>
+      <w:proofErr w:type="gramEnd"/>
+      <w:r>
         <w:rPr>
           <w:rFonts w:ascii="Courier New" w:eastAsia="Times New Roman" w:hAnsi="Courier New" w:cs="Courier New"/>
           <w:sz w:val="20"/>
           <w:szCs w:val="20"/>
           <w:lang w:val="es-CR"/>
         </w:rPr>
-      </w:pPr>
-      <w:proofErr w:type="spellStart"/>
+        <w:t>.</w:t>
+      </w:r>
       <w:r>
         <w:rPr>
           <w:rFonts w:ascii="Courier New" w:eastAsia="Times New Roman" w:hAnsi="Courier New" w:cs="Courier New"/>
@@ -1250,8 +1238,9 @@
           <w:szCs w:val="20"/>
           <w:lang w:val="es-CR"/>
         </w:rPr>
-        <w:t>d</w:t>
-      </w:r>
+        <w:t>find</w:t>
+      </w:r>
+      <w:proofErr w:type="spellEnd"/>
       <w:r>
         <w:rPr>
           <w:rFonts w:ascii="Courier New" w:eastAsia="Times New Roman" w:hAnsi="Courier New" w:cs="Courier New"/>
@@ -1259,7 +1248,122 @@
           <w:szCs w:val="20"/>
           <w:lang w:val="es-CR"/>
         </w:rPr>
-        <w:t>b.tareas.deleteMany</w:t>
+        <w:t xml:space="preserve">({ </w:t>
+      </w:r>
+      <w:proofErr w:type="spellStart"/>
+      <w:r>
+        <w:rPr>
+          <w:rFonts w:ascii="Courier New" w:eastAsia="Times New Roman" w:hAnsi="Courier New" w:cs="Courier New"/>
+          <w:sz w:val="20"/>
+          <w:szCs w:val="20"/>
+          <w:lang w:val="es-CR"/>
+        </w:rPr>
+        <w:t>fecha_limite</w:t>
+      </w:r>
+      <w:proofErr w:type="spellEnd"/>
+      <w:r>
+        <w:rPr>
+          <w:rFonts w:ascii="Courier New" w:eastAsia="Times New Roman" w:hAnsi="Courier New" w:cs="Courier New"/>
+          <w:sz w:val="20"/>
+          <w:szCs w:val="20"/>
+          <w:lang w:val="es-CR"/>
+        </w:rPr>
+        <w:t xml:space="preserve">: </w:t>
+      </w:r>
+      <w:proofErr w:type="spellStart"/>
+      <w:r>
+        <w:rPr>
+          <w:rFonts w:ascii="Courier New" w:eastAsia="Times New Roman" w:hAnsi="Courier New" w:cs="Courier New"/>
+          <w:sz w:val="20"/>
+          <w:szCs w:val="20"/>
+          <w:lang w:val="es-CR"/>
+        </w:rPr>
+        <w:t>null</w:t>
+      </w:r>
+      <w:proofErr w:type="spellEnd"/>
+      <w:r>
+        <w:rPr>
+          <w:rFonts w:ascii="Courier New" w:eastAsia="Times New Roman" w:hAnsi="Courier New" w:cs="Courier New"/>
+          <w:sz w:val="20"/>
+          <w:szCs w:val="20"/>
+          <w:lang w:val="es-CR"/>
+        </w:rPr>
+        <w:t xml:space="preserve"> })</w:t>
+      </w:r>
+    </w:p>
+    <w:p>
+      <w:pPr>
+        <w:spacing w:after="0" w:line="240" w:lineRule="auto"/>
+        <w:ind w:left="720"/>
+        <w:rPr>
+          <w:rFonts w:ascii="Arial" w:eastAsia="Times New Roman" w:hAnsi="Arial" w:cs="Arial"/>
+          <w:sz w:val="24"/>
+          <w:szCs w:val="24"/>
+          <w:lang w:val="es-CR"/>
+        </w:rPr>
+      </w:pPr>
+    </w:p>
+    <w:p>
+      <w:pPr>
+        <w:spacing w:after="0" w:line="240" w:lineRule="auto"/>
+        <w:ind w:left="720"/>
+        <w:rPr>
+          <w:rFonts w:ascii="Arial" w:eastAsia="Times New Roman" w:hAnsi="Arial" w:cs="Arial"/>
+          <w:sz w:val="24"/>
+          <w:szCs w:val="24"/>
+          <w:lang w:val="es-CR"/>
+        </w:rPr>
+      </w:pPr>
+      <w:r>
+        <w:rPr>
+          <w:rFonts w:ascii="Arial" w:eastAsia="Times New Roman" w:hAnsi="Arial" w:cs="Arial"/>
+          <w:sz w:val="24"/>
+          <w:szCs w:val="24"/>
+          <w:lang w:val="es-CR"/>
+        </w:rPr>
+        <w:t>Para eliminar documentos:</w:t>
+      </w:r>
+    </w:p>
+    <w:p>
+      <w:pPr>
+        <w:spacing w:after="0" w:line="240" w:lineRule="auto"/>
+        <w:ind w:left="720"/>
+        <w:rPr>
+          <w:rFonts w:ascii="Courier New" w:eastAsia="Times New Roman" w:hAnsi="Courier New" w:cs="Courier New"/>
+          <w:sz w:val="20"/>
+          <w:szCs w:val="20"/>
+          <w:lang w:val="es-CR"/>
+        </w:rPr>
+      </w:pPr>
+      <w:proofErr w:type="spellStart"/>
+      <w:proofErr w:type="gramStart"/>
+      <w:r>
+        <w:rPr>
+          <w:rFonts w:ascii="Courier New" w:eastAsia="Times New Roman" w:hAnsi="Courier New" w:cs="Courier New"/>
+          <w:sz w:val="20"/>
+          <w:szCs w:val="20"/>
+          <w:lang w:val="es-CR"/>
+        </w:rPr>
+        <w:t>d</w:t>
+      </w:r>
+      <w:r>
+        <w:rPr>
+          <w:rFonts w:ascii="Courier New" w:eastAsia="Times New Roman" w:hAnsi="Courier New" w:cs="Courier New"/>
+          <w:sz w:val="20"/>
+          <w:szCs w:val="20"/>
+          <w:lang w:val="es-CR"/>
+        </w:rPr>
+        <w:t>b.tareas</w:t>
+      </w:r>
+      <w:proofErr w:type="gramEnd"/>
+      <w:r>
+        <w:rPr>
+          <w:rFonts w:ascii="Courier New" w:eastAsia="Times New Roman" w:hAnsi="Courier New" w:cs="Courier New"/>
+          <w:sz w:val="20"/>
+          <w:szCs w:val="20"/>
+          <w:lang w:val="es-CR"/>
+        </w:rPr>
+        <w:t>.deleteMany</w:t>
       </w:r>
       <w:proofErr w:type="spellEnd"/>
       <w:r>
@@ -1621,6 +1725,7 @@
         </w:rPr>
       </w:pPr>
       <w:proofErr w:type="spellStart"/>
+      <w:proofErr w:type="gramStart"/>
       <w:r>
         <w:rPr>
           <w:rFonts w:ascii="Arial" w:eastAsia="Times New Roman" w:hAnsi="Arial" w:cs="Arial"/>
@@ -1647,7 +1752,17 @@
           <w:szCs w:val="24"/>
           <w:lang w:val="es-CR"/>
         </w:rPr>
-        <w:t xml:space="preserve">  (Respaldo todas las </w:t>
+        <w:t xml:space="preserve">  (</w:t>
+      </w:r>
+      <w:proofErr w:type="gramEnd"/>
+      <w:r>
+        <w:rPr>
+          <w:rFonts w:ascii="Arial" w:eastAsia="Times New Roman" w:hAnsi="Arial" w:cs="Arial"/>
+          <w:sz w:val="24"/>
+          <w:szCs w:val="24"/>
+          <w:lang w:val="es-CR"/>
+        </w:rPr>
+        <w:t xml:space="preserve">Respaldo todas las </w:t>
       </w:r>
       <w:proofErr w:type="spellStart"/>
       <w:r>
@@ -2757,6 +2872,867 @@
     </w:p>
     <w:p>
       <w:pPr>
+        <w:pStyle w:val="NormalWeb"/>
+        <w:spacing w:before="0" w:beforeAutospacing="0" w:after="0" w:afterAutospacing="0"/>
+        <w:jc w:val="both"/>
+        <w:rPr>
+          <w:rFonts w:ascii="Arial" w:hAnsi="Arial" w:cs="Arial"/>
+          <w:b/>
+          <w:bCs/>
+          <w:lang w:val="es-CR"/>
+        </w:rPr>
+      </w:pPr>
+      <w:r>
+        <w:rPr>
+          <w:rFonts w:ascii="Arial" w:hAnsi="Arial" w:cs="Arial"/>
+          <w:b/>
+          <w:bCs/>
+          <w:lang w:val="es-CR"/>
+        </w:rPr>
+        <w:t>Cápsula de conocimiento</w:t>
+      </w:r>
+    </w:p>
+    <w:p>
+      <w:pPr>
+        <w:pStyle w:val="NormalWeb"/>
+        <w:spacing w:before="0" w:beforeAutospacing="0" w:after="0" w:afterAutospacing="0"/>
+        <w:jc w:val="both"/>
+        <w:rPr>
+          <w:rFonts w:ascii="Arial" w:hAnsi="Arial" w:cs="Arial"/>
+          <w:b/>
+          <w:bCs/>
+          <w:lang w:val="es-CR"/>
+        </w:rPr>
+      </w:pPr>
+    </w:p>
+    <w:p>
+      <w:pPr>
+        <w:pStyle w:val="NormalWeb"/>
+        <w:spacing w:before="0" w:beforeAutospacing="0" w:after="0" w:afterAutospacing="0"/>
+        <w:jc w:val="both"/>
+        <w:rPr>
+          <w:rFonts w:ascii="Arial" w:hAnsi="Arial" w:cs="Arial"/>
+          <w:b/>
+          <w:bCs/>
+          <w:lang w:val="es-CR"/>
+        </w:rPr>
+      </w:pPr>
+      <w:r>
+        <w:rPr>
+          <w:rFonts w:ascii="Arial" w:hAnsi="Arial" w:cs="Arial"/>
+          <w:b/>
+          <w:bCs/>
+          <w:lang w:val="es-CR"/>
+        </w:rPr>
+        <w:t>Resumen de comandos en MongoDB: Consultas Respaldo y Recuperación</w:t>
+      </w:r>
+    </w:p>
+    <w:p>
+      <w:pPr>
+        <w:spacing w:after="0"/>
+        <w:jc w:val="both"/>
+        <w:rPr>
+          <w:rFonts w:ascii="Arial" w:hAnsi="Arial" w:cs="Arial"/>
+          <w:sz w:val="24"/>
+          <w:szCs w:val="24"/>
+          <w:lang w:val="es-CR"/>
+        </w:rPr>
+      </w:pPr>
+    </w:p>
+    <w:p>
+      <w:pPr>
+        <w:pStyle w:val="NormalWeb"/>
+        <w:spacing w:before="0" w:beforeAutospacing="0" w:after="0" w:afterAutospacing="0"/>
+        <w:jc w:val="both"/>
+        <w:rPr>
+          <w:rFonts w:ascii="Arial" w:hAnsi="Arial" w:cs="Arial"/>
+          <w:lang w:val="es-CR"/>
+        </w:rPr>
+      </w:pPr>
+      <w:r>
+        <w:rPr>
+          <w:rFonts w:ascii="Arial" w:hAnsi="Arial" w:cs="Arial"/>
+          <w:lang w:val="es-CR"/>
+        </w:rPr>
+        <w:t>Este recurso te ofrece una guía rápida de los comandos en Mongo que hemos trabajado en esta lección.</w:t>
+      </w:r>
+    </w:p>
+    <w:p>
+      <w:pPr>
+        <w:pStyle w:val="NormalWeb"/>
+        <w:spacing w:before="0" w:beforeAutospacing="0" w:after="0" w:afterAutospacing="0"/>
+        <w:jc w:val="both"/>
+        <w:rPr>
+          <w:rFonts w:ascii="Arial" w:hAnsi="Arial" w:cs="Arial"/>
+          <w:lang w:val="es-CR"/>
+        </w:rPr>
+      </w:pPr>
+    </w:p>
+    <w:p>
+      <w:pPr>
+        <w:pStyle w:val="NormalWeb"/>
+        <w:numPr>
+          <w:ilvl w:val="0"/>
+          <w:numId w:val="4"/>
+        </w:numPr>
+        <w:spacing w:before="0" w:beforeAutospacing="0" w:after="0" w:afterAutospacing="0"/>
+        <w:jc w:val="both"/>
+        <w:rPr>
+          <w:rFonts w:ascii="Arial" w:hAnsi="Arial" w:cs="Arial"/>
+        </w:rPr>
+      </w:pPr>
+      <w:proofErr w:type="spellStart"/>
+      <w:r>
+        <w:rPr>
+          <w:rFonts w:ascii="Arial" w:hAnsi="Arial" w:cs="Arial"/>
+          <w:b/>
+          <w:bCs/>
+        </w:rPr>
+        <w:t>Insertar</w:t>
+      </w:r>
+      <w:proofErr w:type="spellEnd"/>
+      <w:r>
+        <w:rPr>
+          <w:rFonts w:ascii="Arial" w:hAnsi="Arial" w:cs="Arial"/>
+          <w:b/>
+          <w:bCs/>
+        </w:rPr>
+        <w:t xml:space="preserve"> un </w:t>
+      </w:r>
+      <w:proofErr w:type="spellStart"/>
+      <w:r>
+        <w:rPr>
+          <w:rFonts w:ascii="Arial" w:hAnsi="Arial" w:cs="Arial"/>
+          <w:b/>
+          <w:bCs/>
+        </w:rPr>
+        <w:t>documento</w:t>
+      </w:r>
+      <w:proofErr w:type="spellEnd"/>
+      <w:r>
+        <w:rPr>
+          <w:rFonts w:ascii="Arial" w:hAnsi="Arial" w:cs="Arial"/>
+          <w:b/>
+          <w:bCs/>
+        </w:rPr>
+        <w:t>:</w:t>
+      </w:r>
+    </w:p>
+    <w:p>
+      <w:pPr>
+        <w:pStyle w:val="HTMLPreformatted"/>
+        <w:ind w:left="720"/>
+        <w:jc w:val="both"/>
+        <w:rPr>
+          <w:sz w:val="24"/>
+          <w:szCs w:val="24"/>
+        </w:rPr>
+      </w:pPr>
+      <w:r>
+        <w:rPr>
+          <w:rStyle w:val="HTMLCode"/>
+          <w:sz w:val="24"/>
+          <w:szCs w:val="24"/>
+        </w:rPr>
+        <w:t xml:space="preserve"> </w:t>
+      </w:r>
+      <w:r>
+        <w:rPr>
+          <w:rStyle w:val="token"/>
+          <w:sz w:val="24"/>
+          <w:szCs w:val="24"/>
+        </w:rPr>
+        <w:t>&gt;</w:t>
+      </w:r>
+      <w:r>
+        <w:rPr>
+          <w:rStyle w:val="HTMLCode"/>
+          <w:sz w:val="24"/>
+          <w:szCs w:val="24"/>
+        </w:rPr>
+        <w:t xml:space="preserve"> db</w:t>
+      </w:r>
+      <w:r>
+        <w:rPr>
+          <w:rStyle w:val="token"/>
+          <w:sz w:val="24"/>
+          <w:szCs w:val="24"/>
+        </w:rPr>
+        <w:t>.&lt;</w:t>
+      </w:r>
+      <w:proofErr w:type="spellStart"/>
+      <w:r>
+        <w:rPr>
+          <w:rStyle w:val="HTMLCode"/>
+          <w:sz w:val="24"/>
+          <w:szCs w:val="24"/>
+        </w:rPr>
+        <w:t>coleccion</w:t>
+      </w:r>
+      <w:proofErr w:type="spellEnd"/>
+      <w:proofErr w:type="gramStart"/>
+      <w:r>
+        <w:rPr>
+          <w:rStyle w:val="token"/>
+          <w:sz w:val="24"/>
+          <w:szCs w:val="24"/>
+        </w:rPr>
+        <w:t>&gt;.insert</w:t>
+      </w:r>
+      <w:proofErr w:type="gramEnd"/>
+      <w:r>
+        <w:rPr>
+          <w:rStyle w:val="token"/>
+          <w:sz w:val="24"/>
+          <w:szCs w:val="24"/>
+        </w:rPr>
+        <w:t>(</w:t>
+      </w:r>
+      <w:r>
+        <w:rPr>
+          <w:rStyle w:val="HTMLCode"/>
+          <w:sz w:val="24"/>
+          <w:szCs w:val="24"/>
+        </w:rPr>
+        <w:t>{}</w:t>
+      </w:r>
+      <w:r>
+        <w:rPr>
+          <w:rStyle w:val="token"/>
+          <w:sz w:val="24"/>
+          <w:szCs w:val="24"/>
+        </w:rPr>
+        <w:t>)</w:t>
+      </w:r>
+      <w:r>
+        <w:rPr>
+          <w:rStyle w:val="HTMLCode"/>
+          <w:sz w:val="24"/>
+          <w:szCs w:val="24"/>
+        </w:rPr>
+        <w:t xml:space="preserve"> </w:t>
+      </w:r>
+    </w:p>
+    <w:p>
+      <w:pPr>
+        <w:spacing w:after="0"/>
+        <w:ind w:left="720"/>
+        <w:jc w:val="both"/>
+        <w:rPr>
+          <w:rFonts w:ascii="Arial" w:hAnsi="Arial" w:cs="Arial"/>
+          <w:sz w:val="24"/>
+          <w:szCs w:val="24"/>
+        </w:rPr>
+      </w:pPr>
+    </w:p>
+    <w:p>
+      <w:pPr>
+        <w:pStyle w:val="NormalWeb"/>
+        <w:numPr>
+          <w:ilvl w:val="0"/>
+          <w:numId w:val="4"/>
+        </w:numPr>
+        <w:spacing w:before="0" w:beforeAutospacing="0" w:after="0" w:afterAutospacing="0"/>
+        <w:jc w:val="both"/>
+        <w:rPr>
+          <w:rFonts w:ascii="Arial" w:hAnsi="Arial" w:cs="Arial"/>
+          <w:lang w:val="es-CR"/>
+        </w:rPr>
+      </w:pPr>
+      <w:r>
+        <w:rPr>
+          <w:rFonts w:ascii="Arial" w:hAnsi="Arial" w:cs="Arial"/>
+          <w:b/>
+          <w:bCs/>
+          <w:lang w:val="es-CR"/>
+        </w:rPr>
+        <w:t>Consultas OR de dos condiciones:</w:t>
+      </w:r>
+    </w:p>
+    <w:p>
+      <w:pPr>
+        <w:pStyle w:val="HTMLPreformatted"/>
+        <w:ind w:left="720"/>
+        <w:jc w:val="both"/>
+        <w:rPr>
+          <w:rStyle w:val="token"/>
+        </w:rPr>
+      </w:pPr>
+      <w:r>
+        <w:rPr>
+          <w:rStyle w:val="token"/>
+        </w:rPr>
+        <w:t xml:space="preserve"> </w:t>
+      </w:r>
+      <w:r>
+        <w:rPr>
+          <w:rStyle w:val="token"/>
+          <w:sz w:val="24"/>
+          <w:szCs w:val="24"/>
+        </w:rPr>
+        <w:t>&gt;</w:t>
+      </w:r>
+      <w:r>
+        <w:rPr>
+          <w:rStyle w:val="token"/>
+        </w:rPr>
+        <w:t xml:space="preserve"> db</w:t>
+      </w:r>
+      <w:r>
+        <w:rPr>
+          <w:rStyle w:val="token"/>
+          <w:sz w:val="24"/>
+          <w:szCs w:val="24"/>
+        </w:rPr>
+        <w:t>.&lt;</w:t>
+      </w:r>
+      <w:proofErr w:type="spellStart"/>
+      <w:r>
+        <w:rPr>
+          <w:rStyle w:val="token"/>
+        </w:rPr>
+        <w:t>coleccion</w:t>
+      </w:r>
+      <w:proofErr w:type="spellEnd"/>
+      <w:proofErr w:type="gramStart"/>
+      <w:r>
+        <w:rPr>
+          <w:rStyle w:val="token"/>
+          <w:sz w:val="24"/>
+          <w:szCs w:val="24"/>
+        </w:rPr>
+        <w:t>&gt;.</w:t>
+      </w:r>
+      <w:r>
+        <w:rPr>
+          <w:rStyle w:val="token"/>
+        </w:rPr>
+        <w:t>find</w:t>
+      </w:r>
+      <w:proofErr w:type="gramEnd"/>
+      <w:r>
+        <w:rPr>
+          <w:rStyle w:val="token"/>
+          <w:sz w:val="24"/>
+          <w:szCs w:val="24"/>
+        </w:rPr>
+        <w:t>(</w:t>
+      </w:r>
+      <w:r>
+        <w:rPr>
+          <w:rStyle w:val="token"/>
+        </w:rPr>
+        <w:t>{$</w:t>
+      </w:r>
+      <w:r>
+        <w:rPr>
+          <w:rStyle w:val="token"/>
+          <w:sz w:val="24"/>
+          <w:szCs w:val="24"/>
+        </w:rPr>
+        <w:t>or</w:t>
+      </w:r>
+      <w:r>
+        <w:rPr>
+          <w:rStyle w:val="token"/>
+        </w:rPr>
+        <w:t xml:space="preserve">: </w:t>
+      </w:r>
+      <w:r>
+        <w:rPr>
+          <w:rStyle w:val="token"/>
+          <w:sz w:val="24"/>
+          <w:szCs w:val="24"/>
+        </w:rPr>
+        <w:t>[</w:t>
+      </w:r>
+      <w:r>
+        <w:rPr>
+          <w:rStyle w:val="token"/>
+        </w:rPr>
+        <w:t xml:space="preserve">  </w:t>
+      </w:r>
+      <w:r>
+        <w:rPr>
+          <w:rStyle w:val="token"/>
+          <w:sz w:val="24"/>
+          <w:szCs w:val="24"/>
+        </w:rPr>
+        <w:t>,</w:t>
+      </w:r>
+      <w:r>
+        <w:rPr>
+          <w:rStyle w:val="token"/>
+        </w:rPr>
+        <w:t xml:space="preserve"> </w:t>
+      </w:r>
+      <w:r>
+        <w:rPr>
+          <w:rStyle w:val="token"/>
+          <w:sz w:val="24"/>
+          <w:szCs w:val="24"/>
+        </w:rPr>
+        <w:t>,</w:t>
+      </w:r>
+      <w:r>
+        <w:rPr>
+          <w:rStyle w:val="token"/>
+        </w:rPr>
+        <w:t xml:space="preserve"> </w:t>
+      </w:r>
+      <w:r>
+        <w:rPr>
+          <w:rStyle w:val="token"/>
+          <w:sz w:val="24"/>
+          <w:szCs w:val="24"/>
+        </w:rPr>
+        <w:t>...]</w:t>
+      </w:r>
+      <w:r>
+        <w:rPr>
+          <w:rStyle w:val="token"/>
+        </w:rPr>
+        <w:t>}</w:t>
+      </w:r>
+      <w:r>
+        <w:rPr>
+          <w:rStyle w:val="token"/>
+          <w:sz w:val="24"/>
+          <w:szCs w:val="24"/>
+        </w:rPr>
+        <w:t>)</w:t>
+      </w:r>
+      <w:r>
+        <w:rPr>
+          <w:rStyle w:val="token"/>
+        </w:rPr>
+        <w:t xml:space="preserve"> </w:t>
+      </w:r>
+    </w:p>
+    <w:p>
+      <w:pPr>
+        <w:spacing w:after="0"/>
+        <w:ind w:left="720"/>
+        <w:jc w:val="both"/>
+        <w:rPr>
+          <w:rFonts w:ascii="Arial" w:hAnsi="Arial" w:cs="Arial"/>
+          <w:sz w:val="24"/>
+          <w:szCs w:val="24"/>
+        </w:rPr>
+      </w:pPr>
+    </w:p>
+    <w:p>
+      <w:pPr>
+        <w:pStyle w:val="NormalWeb"/>
+        <w:numPr>
+          <w:ilvl w:val="0"/>
+          <w:numId w:val="4"/>
+        </w:numPr>
+        <w:spacing w:before="0" w:beforeAutospacing="0" w:after="0" w:afterAutospacing="0"/>
+        <w:jc w:val="both"/>
+        <w:rPr>
+          <w:rFonts w:ascii="Arial" w:hAnsi="Arial" w:cs="Arial"/>
+          <w:lang w:val="es-CR"/>
+        </w:rPr>
+      </w:pPr>
+      <w:r>
+        <w:rPr>
+          <w:rFonts w:ascii="Arial" w:hAnsi="Arial" w:cs="Arial"/>
+          <w:b/>
+          <w:bCs/>
+          <w:lang w:val="es-CR"/>
+        </w:rPr>
+        <w:t>Consultar documentos sin un atributo:</w:t>
+      </w:r>
+    </w:p>
+    <w:p>
+      <w:pPr>
+        <w:pStyle w:val="HTMLPreformatted"/>
+        <w:ind w:left="720"/>
+        <w:jc w:val="both"/>
+        <w:rPr>
+          <w:rStyle w:val="token"/>
+        </w:rPr>
+      </w:pPr>
+      <w:r>
+        <w:rPr>
+          <w:rStyle w:val="token"/>
+        </w:rPr>
+        <w:t xml:space="preserve"> &gt; db.&lt;</w:t>
+      </w:r>
+      <w:proofErr w:type="spellStart"/>
+      <w:r>
+        <w:rPr>
+          <w:rStyle w:val="token"/>
+        </w:rPr>
+        <w:t>coleccion</w:t>
+      </w:r>
+      <w:proofErr w:type="spellEnd"/>
+      <w:proofErr w:type="gramStart"/>
+      <w:r>
+        <w:rPr>
+          <w:rStyle w:val="token"/>
+        </w:rPr>
+        <w:t>&gt;.find</w:t>
+      </w:r>
+      <w:proofErr w:type="gramEnd"/>
+      <w:r>
+        <w:rPr>
+          <w:rStyle w:val="token"/>
+        </w:rPr>
+        <w:t xml:space="preserve">({ : null }) </w:t>
+      </w:r>
+    </w:p>
+    <w:p>
+      <w:pPr>
+        <w:spacing w:after="0"/>
+        <w:ind w:left="720"/>
+        <w:jc w:val="both"/>
+        <w:rPr>
+          <w:rFonts w:ascii="Arial" w:hAnsi="Arial" w:cs="Arial"/>
+          <w:sz w:val="24"/>
+          <w:szCs w:val="24"/>
+        </w:rPr>
+      </w:pPr>
+    </w:p>
+    <w:p>
+      <w:pPr>
+        <w:pStyle w:val="NormalWeb"/>
+        <w:numPr>
+          <w:ilvl w:val="0"/>
+          <w:numId w:val="4"/>
+        </w:numPr>
+        <w:spacing w:before="0" w:beforeAutospacing="0" w:after="0" w:afterAutospacing="0"/>
+        <w:jc w:val="both"/>
+        <w:rPr>
+          <w:rFonts w:ascii="Arial" w:hAnsi="Arial" w:cs="Arial"/>
+          <w:lang w:val="es-CR"/>
+        </w:rPr>
+      </w:pPr>
+      <w:r>
+        <w:rPr>
+          <w:rFonts w:ascii="Arial" w:hAnsi="Arial" w:cs="Arial"/>
+          <w:b/>
+          <w:bCs/>
+          <w:lang w:val="es-CR"/>
+        </w:rPr>
+        <w:t>Eliminar muchos:</w:t>
+      </w:r>
+      <w:r>
+        <w:rPr>
+          <w:rFonts w:ascii="Arial" w:hAnsi="Arial" w:cs="Arial"/>
+          <w:lang w:val="es-CR"/>
+        </w:rPr>
+        <w:t> Donde se eliminarán todos los documentos con el patrón indicado por {}.</w:t>
+      </w:r>
+    </w:p>
+    <w:p>
+      <w:pPr>
+        <w:pStyle w:val="HTMLPreformatted"/>
+        <w:ind w:left="720"/>
+        <w:jc w:val="both"/>
+        <w:rPr>
+          <w:rFonts w:ascii="Arial" w:hAnsi="Arial" w:cs="Arial"/>
+          <w:sz w:val="24"/>
+          <w:szCs w:val="24"/>
+        </w:rPr>
+      </w:pPr>
+      <w:r>
+        <w:rPr>
+          <w:rStyle w:val="HTMLCode"/>
+          <w:rFonts w:ascii="Arial" w:hAnsi="Arial" w:cs="Arial"/>
+          <w:sz w:val="24"/>
+          <w:szCs w:val="24"/>
+          <w:lang w:val="es-CR"/>
+        </w:rPr>
+        <w:t xml:space="preserve"> </w:t>
+      </w:r>
+      <w:r>
+        <w:rPr>
+          <w:rStyle w:val="token"/>
+        </w:rPr>
+        <w:t>&gt; db.&lt;</w:t>
+      </w:r>
+      <w:proofErr w:type="spellStart"/>
+      <w:r>
+        <w:rPr>
+          <w:rStyle w:val="token"/>
+        </w:rPr>
+        <w:t>coleccion</w:t>
+      </w:r>
+      <w:proofErr w:type="spellEnd"/>
+      <w:proofErr w:type="gramStart"/>
+      <w:r>
+        <w:rPr>
+          <w:rStyle w:val="token"/>
+        </w:rPr>
+        <w:t>&gt;.</w:t>
+      </w:r>
+      <w:proofErr w:type="spellStart"/>
+      <w:r>
+        <w:rPr>
+          <w:rStyle w:val="token"/>
+        </w:rPr>
+        <w:t>deleteMany</w:t>
+      </w:r>
+      <w:proofErr w:type="spellEnd"/>
+      <w:proofErr w:type="gramEnd"/>
+      <w:r>
+        <w:rPr>
+          <w:rStyle w:val="token"/>
+        </w:rPr>
+        <w:t>({})</w:t>
+      </w:r>
+      <w:r>
+        <w:rPr>
+          <w:rStyle w:val="HTMLCode"/>
+          <w:rFonts w:ascii="Arial" w:hAnsi="Arial" w:cs="Arial"/>
+          <w:sz w:val="24"/>
+          <w:szCs w:val="24"/>
+        </w:rPr>
+        <w:t xml:space="preserve"> </w:t>
+      </w:r>
+    </w:p>
+    <w:p>
+      <w:pPr>
+        <w:spacing w:after="0"/>
+        <w:ind w:left="720"/>
+        <w:jc w:val="both"/>
+        <w:rPr>
+          <w:rFonts w:ascii="Arial" w:hAnsi="Arial" w:cs="Arial"/>
+          <w:sz w:val="24"/>
+          <w:szCs w:val="24"/>
+        </w:rPr>
+      </w:pPr>
+    </w:p>
+    <w:p>
+      <w:pPr>
+        <w:pStyle w:val="NormalWeb"/>
+        <w:numPr>
+          <w:ilvl w:val="0"/>
+          <w:numId w:val="4"/>
+        </w:numPr>
+        <w:spacing w:before="0" w:beforeAutospacing="0" w:after="0" w:afterAutospacing="0"/>
+        <w:jc w:val="both"/>
+        <w:rPr>
+          <w:rFonts w:ascii="Arial" w:hAnsi="Arial" w:cs="Arial"/>
+          <w:lang w:val="es-CR"/>
+        </w:rPr>
+      </w:pPr>
+      <w:r>
+        <w:rPr>
+          <w:rFonts w:ascii="Arial" w:hAnsi="Arial" w:cs="Arial"/>
+          <w:b/>
+          <w:bCs/>
+          <w:lang w:val="es-CR"/>
+        </w:rPr>
+        <w:t>Respaldo:</w:t>
+      </w:r>
+      <w:r>
+        <w:rPr>
+          <w:rFonts w:ascii="Arial" w:hAnsi="Arial" w:cs="Arial"/>
+          <w:lang w:val="es-CR"/>
+        </w:rPr>
+        <w:t> La operación de respaldo crea una carpeta llamada `</w:t>
+      </w:r>
+      <w:proofErr w:type="spellStart"/>
+      <w:r>
+        <w:rPr>
+          <w:rFonts w:ascii="Arial" w:hAnsi="Arial" w:cs="Arial"/>
+          <w:lang w:val="es-CR"/>
+        </w:rPr>
+        <w:t>dump</w:t>
+      </w:r>
+      <w:proofErr w:type="spellEnd"/>
+      <w:r>
+        <w:rPr>
+          <w:rFonts w:ascii="Arial" w:hAnsi="Arial" w:cs="Arial"/>
+          <w:lang w:val="es-CR"/>
+        </w:rPr>
+        <w:t>` desde donde se ejecuta.</w:t>
+      </w:r>
+    </w:p>
+    <w:p>
+      <w:pPr>
+        <w:pStyle w:val="HTMLPreformatted"/>
+        <w:ind w:left="720"/>
+        <w:jc w:val="both"/>
+        <w:rPr>
+          <w:rStyle w:val="token"/>
+        </w:rPr>
+      </w:pPr>
+      <w:r>
+        <w:rPr>
+          <w:rStyle w:val="token"/>
+        </w:rPr>
+        <w:t xml:space="preserve"> terminal&gt; </w:t>
+      </w:r>
+      <w:proofErr w:type="spellStart"/>
+      <w:r>
+        <w:rPr>
+          <w:rStyle w:val="token"/>
+        </w:rPr>
+        <w:t>mongodump</w:t>
+      </w:r>
+      <w:proofErr w:type="spellEnd"/>
+      <w:r>
+        <w:rPr>
+          <w:rStyle w:val="token"/>
+        </w:rPr>
+        <w:t xml:space="preserve"> -</w:t>
+      </w:r>
+      <w:proofErr w:type="gramStart"/>
+      <w:r>
+        <w:rPr>
+          <w:rStyle w:val="token"/>
+        </w:rPr>
+        <w:t>d  &lt;</w:t>
+      </w:r>
+      <w:proofErr w:type="spellStart"/>
+      <w:proofErr w:type="gramEnd"/>
+      <w:r>
+        <w:rPr>
+          <w:rStyle w:val="token"/>
+        </w:rPr>
+        <w:t>base_de_datos</w:t>
+      </w:r>
+      <w:proofErr w:type="spellEnd"/>
+      <w:r>
+        <w:rPr>
+          <w:rStyle w:val="token"/>
+        </w:rPr>
+        <w:t xml:space="preserve">&gt; </w:t>
+      </w:r>
+    </w:p>
+    <w:p>
+      <w:pPr>
+        <w:spacing w:after="0"/>
+        <w:ind w:left="720"/>
+        <w:jc w:val="both"/>
+        <w:rPr>
+          <w:rFonts w:ascii="Arial" w:hAnsi="Arial" w:cs="Arial"/>
+          <w:sz w:val="24"/>
+          <w:szCs w:val="24"/>
+          <w:lang w:val="es-CR"/>
+        </w:rPr>
+      </w:pPr>
+    </w:p>
+    <w:p>
+      <w:pPr>
+        <w:pStyle w:val="NormalWeb"/>
+        <w:numPr>
+          <w:ilvl w:val="0"/>
+          <w:numId w:val="4"/>
+        </w:numPr>
+        <w:spacing w:before="0" w:beforeAutospacing="0" w:after="0" w:afterAutospacing="0"/>
+        <w:jc w:val="both"/>
+        <w:rPr>
+          <w:rFonts w:ascii="Arial" w:hAnsi="Arial" w:cs="Arial"/>
+          <w:lang w:val="es-CR"/>
+        </w:rPr>
+      </w:pPr>
+      <w:r>
+        <w:rPr>
+          <w:rFonts w:ascii="Arial" w:hAnsi="Arial" w:cs="Arial"/>
+          <w:b/>
+          <w:bCs/>
+          <w:lang w:val="es-CR"/>
+        </w:rPr>
+        <w:t>Recuperación:</w:t>
+      </w:r>
+      <w:r>
+        <w:rPr>
+          <w:rFonts w:ascii="Arial" w:hAnsi="Arial" w:cs="Arial"/>
+          <w:lang w:val="es-CR"/>
+        </w:rPr>
+        <w:t> La operación de recuperación se realiza usando los archivos de la carpeta llamada `</w:t>
+      </w:r>
+      <w:proofErr w:type="spellStart"/>
+      <w:r>
+        <w:rPr>
+          <w:rFonts w:ascii="Arial" w:hAnsi="Arial" w:cs="Arial"/>
+          <w:lang w:val="es-CR"/>
+        </w:rPr>
+        <w:t>dump</w:t>
+      </w:r>
+      <w:proofErr w:type="spellEnd"/>
+      <w:r>
+        <w:rPr>
+          <w:rFonts w:ascii="Arial" w:hAnsi="Arial" w:cs="Arial"/>
+          <w:lang w:val="es-CR"/>
+        </w:rPr>
+        <w:t>`.</w:t>
+      </w:r>
+    </w:p>
+    <w:p>
+      <w:pPr>
+        <w:pStyle w:val="HTMLPreformatted"/>
+        <w:ind w:left="720"/>
+        <w:jc w:val="both"/>
+        <w:rPr>
+          <w:rStyle w:val="token"/>
+        </w:rPr>
+      </w:pPr>
+      <w:r>
+        <w:rPr>
+          <w:rStyle w:val="token"/>
+        </w:rPr>
+        <w:t xml:space="preserve"> terminal&gt; </w:t>
+      </w:r>
+      <w:proofErr w:type="spellStart"/>
+      <w:r>
+        <w:rPr>
+          <w:rStyle w:val="token"/>
+        </w:rPr>
+        <w:t>mongorestore</w:t>
+      </w:r>
+      <w:proofErr w:type="spellEnd"/>
+    </w:p>
+    <w:p>
+      <w:pPr>
+        <w:spacing w:after="0"/>
+        <w:jc w:val="both"/>
+        <w:rPr>
+          <w:rFonts w:ascii="Arial" w:hAnsi="Arial" w:cs="Arial"/>
+          <w:sz w:val="24"/>
+          <w:szCs w:val="24"/>
+        </w:rPr>
+      </w:pPr>
+    </w:p>
+    <w:p>
+      <w:pPr>
+        <w:pStyle w:val="NormalWeb"/>
+        <w:spacing w:before="0" w:beforeAutospacing="0" w:after="0" w:afterAutospacing="0"/>
+        <w:jc w:val="both"/>
+        <w:rPr>
+          <w:rFonts w:ascii="Arial" w:hAnsi="Arial" w:cs="Arial"/>
+          <w:lang w:val="es-CR"/>
+        </w:rPr>
+      </w:pPr>
+      <w:r>
+        <w:rPr>
+          <w:rFonts w:ascii="Arial" w:hAnsi="Arial" w:cs="Arial"/>
+          <w:lang w:val="es-CR"/>
+        </w:rPr>
+        <w:t xml:space="preserve">Esperamos que este resumen sea de utilidad para ti en el futuro cercano. Recuerda que estas no son las únicas formas de utilizar estos comandos, existen otras, sin </w:t>
+      </w:r>
+      <w:r>
+        <w:rPr>
+          <w:rFonts w:ascii="Arial" w:hAnsi="Arial" w:cs="Arial"/>
+          <w:lang w:val="es-CR"/>
+        </w:rPr>
+        <w:t>embargo,</w:t>
+      </w:r>
+      <w:r>
+        <w:rPr>
+          <w:rFonts w:ascii="Arial" w:hAnsi="Arial" w:cs="Arial"/>
+          <w:lang w:val="es-CR"/>
+        </w:rPr>
+        <w:t xml:space="preserve"> son las más comunes. </w:t>
+      </w:r>
+    </w:p>
+    <w:p>
+      <w:pPr>
         <w:pStyle w:val="ListParagraph"/>
         <w:spacing w:after="0" w:line="240" w:lineRule="auto"/>
         <w:ind w:left="1440"/>
@@ -2764,6 +3740,7 @@
           <w:rFonts w:ascii="Arial" w:eastAsia="Times New Roman" w:hAnsi="Arial" w:cs="Arial"/>
           <w:sz w:val="24"/>
           <w:szCs w:val="24"/>
+          <w:lang w:val="es-CR"/>
         </w:rPr>
       </w:pPr>
     </w:p>
@@ -2809,6 +3786,435 @@
         <w:t>Consultas</w:t>
       </w:r>
       <w:proofErr w:type="spellEnd"/>
+    </w:p>
+    <w:p>
+      <w:pPr>
+        <w:spacing w:after="0" w:line="240" w:lineRule="auto"/>
+        <w:rPr>
+          <w:rFonts w:ascii="Arial" w:eastAsia="Times New Roman" w:hAnsi="Arial" w:cs="Arial"/>
+          <w:sz w:val="24"/>
+          <w:szCs w:val="24"/>
+        </w:rPr>
+      </w:pPr>
+    </w:p>
+    <w:p>
+      <w:pPr>
+        <w:pStyle w:val="ListParagraph"/>
+        <w:numPr>
+          <w:ilvl w:val="1"/>
+          <w:numId w:val="2"/>
+        </w:numPr>
+        <w:spacing w:after="0" w:line="240" w:lineRule="auto"/>
+        <w:rPr>
+          <w:rFonts w:ascii="Arial" w:eastAsia="Times New Roman" w:hAnsi="Arial" w:cs="Arial"/>
+          <w:sz w:val="24"/>
+          <w:szCs w:val="24"/>
+        </w:rPr>
+      </w:pPr>
+      <w:hyperlink r:id="rId9" w:history="1">
+        <w:proofErr w:type="spellStart"/>
+        <w:r>
+          <w:rPr>
+            <w:rFonts w:ascii="Arial" w:eastAsia="Times New Roman" w:hAnsi="Arial" w:cs="Arial"/>
+            <w:sz w:val="24"/>
+            <w:szCs w:val="24"/>
+          </w:rPr>
+          <w:t>Consultando</w:t>
+        </w:r>
+        <w:proofErr w:type="spellEnd"/>
+        <w:r>
+          <w:rPr>
+            <w:rFonts w:ascii="Arial" w:eastAsia="Times New Roman" w:hAnsi="Arial" w:cs="Arial"/>
+            <w:sz w:val="24"/>
+            <w:szCs w:val="24"/>
+          </w:rPr>
+          <w:t xml:space="preserve"> y </w:t>
+        </w:r>
+        <w:proofErr w:type="spellStart"/>
+        <w:r>
+          <w:rPr>
+            <w:rFonts w:ascii="Arial" w:eastAsia="Times New Roman" w:hAnsi="Arial" w:cs="Arial"/>
+            <w:sz w:val="24"/>
+            <w:szCs w:val="24"/>
+          </w:rPr>
+          <w:t>ordenando</w:t>
+        </w:r>
+        <w:proofErr w:type="spellEnd"/>
+        <w:r>
+          <w:rPr>
+            <w:rFonts w:ascii="Arial" w:eastAsia="Times New Roman" w:hAnsi="Arial" w:cs="Arial"/>
+            <w:sz w:val="24"/>
+            <w:szCs w:val="24"/>
+          </w:rPr>
+          <w:t xml:space="preserve"> </w:t>
+        </w:r>
+        <w:proofErr w:type="spellStart"/>
+        <w:r>
+          <w:rPr>
+            <w:rFonts w:ascii="Arial" w:eastAsia="Times New Roman" w:hAnsi="Arial" w:cs="Arial"/>
+            <w:sz w:val="24"/>
+            <w:szCs w:val="24"/>
+          </w:rPr>
+          <w:t>atributos</w:t>
+        </w:r>
+        <w:proofErr w:type="spellEnd"/>
+      </w:hyperlink>
+    </w:p>
+    <w:p>
+      <w:pPr>
+        <w:spacing w:after="0" w:line="240" w:lineRule="auto"/>
+        <w:rPr>
+          <w:rFonts w:ascii="Arial" w:eastAsia="Times New Roman" w:hAnsi="Arial" w:cs="Arial"/>
+          <w:sz w:val="24"/>
+          <w:szCs w:val="24"/>
+        </w:rPr>
+      </w:pPr>
+    </w:p>
+    <w:p>
+      <w:pPr>
+        <w:spacing w:after="0" w:line="240" w:lineRule="auto"/>
+        <w:rPr>
+          <w:rFonts w:ascii="Arial" w:eastAsia="Times New Roman" w:hAnsi="Arial" w:cs="Arial"/>
+          <w:sz w:val="24"/>
+          <w:szCs w:val="24"/>
+        </w:rPr>
+      </w:pPr>
+    </w:p>
+    <w:p>
+      <w:pPr>
+        <w:pStyle w:val="ListParagraph"/>
+        <w:spacing w:after="0" w:line="240" w:lineRule="auto"/>
+        <w:ind w:left="1440"/>
+        <w:rPr>
+          <w:rFonts w:ascii="Arial" w:eastAsia="Times New Roman" w:hAnsi="Arial" w:cs="Arial"/>
+          <w:sz w:val="24"/>
+          <w:szCs w:val="24"/>
+        </w:rPr>
+      </w:pPr>
+    </w:p>
+    <w:p>
+      <w:pPr>
+        <w:pStyle w:val="ListParagraph"/>
+        <w:numPr>
+          <w:ilvl w:val="1"/>
+          <w:numId w:val="2"/>
+        </w:numPr>
+        <w:spacing w:after="0" w:line="240" w:lineRule="auto"/>
+        <w:rPr>
+          <w:rFonts w:ascii="Arial" w:eastAsia="Times New Roman" w:hAnsi="Arial" w:cs="Arial"/>
+          <w:sz w:val="24"/>
+          <w:szCs w:val="24"/>
+        </w:rPr>
+      </w:pPr>
+      <w:r>
+        <w:rPr>
+          <w:rFonts w:ascii="Arial" w:eastAsia="Times New Roman" w:hAnsi="Arial" w:cs="Arial"/>
+          <w:sz w:val="24"/>
+          <w:szCs w:val="24"/>
+        </w:rPr>
+        <w:t>Taller 1</w:t>
+      </w:r>
+    </w:p>
+    <w:p>
+      <w:pPr>
+        <w:pStyle w:val="ListParagraph"/>
+        <w:rPr>
+          <w:rFonts w:ascii="Arial" w:eastAsia="Times New Roman" w:hAnsi="Arial" w:cs="Arial"/>
+          <w:sz w:val="24"/>
+          <w:szCs w:val="24"/>
+        </w:rPr>
+      </w:pPr>
+    </w:p>
+    <w:p>
+      <w:pPr>
+        <w:pStyle w:val="ListParagraph"/>
+        <w:spacing w:after="0" w:line="240" w:lineRule="auto"/>
+        <w:ind w:left="1440"/>
+        <w:rPr>
+          <w:rFonts w:ascii="Arial" w:eastAsia="Times New Roman" w:hAnsi="Arial" w:cs="Arial"/>
+          <w:sz w:val="24"/>
+          <w:szCs w:val="24"/>
+        </w:rPr>
+      </w:pPr>
+    </w:p>
+    <w:p>
+      <w:pPr>
+        <w:pStyle w:val="ListParagraph"/>
+        <w:numPr>
+          <w:ilvl w:val="1"/>
+          <w:numId w:val="2"/>
+        </w:numPr>
+        <w:spacing w:after="0" w:line="240" w:lineRule="auto"/>
+        <w:rPr>
+          <w:rFonts w:ascii="Arial" w:eastAsia="Times New Roman" w:hAnsi="Arial" w:cs="Arial"/>
+          <w:sz w:val="24"/>
+          <w:szCs w:val="24"/>
+        </w:rPr>
+      </w:pPr>
+      <w:proofErr w:type="spellStart"/>
+      <w:r>
+        <w:rPr>
+          <w:rFonts w:ascii="Arial" w:eastAsia="Times New Roman" w:hAnsi="Arial" w:cs="Arial"/>
+          <w:sz w:val="24"/>
+          <w:szCs w:val="24"/>
+        </w:rPr>
+        <w:t>Actividad</w:t>
+      </w:r>
+      <w:proofErr w:type="spellEnd"/>
+      <w:r>
+        <w:rPr>
+          <w:rFonts w:ascii="Arial" w:eastAsia="Times New Roman" w:hAnsi="Arial" w:cs="Arial"/>
+          <w:sz w:val="24"/>
+          <w:szCs w:val="24"/>
+        </w:rPr>
+        <w:t xml:space="preserve"> </w:t>
+      </w:r>
+      <w:proofErr w:type="spellStart"/>
+      <w:r>
+        <w:rPr>
+          <w:rFonts w:ascii="Arial" w:eastAsia="Times New Roman" w:hAnsi="Arial" w:cs="Arial"/>
+          <w:sz w:val="24"/>
+          <w:szCs w:val="24"/>
+        </w:rPr>
+        <w:t>Interactiva</w:t>
+      </w:r>
+      <w:proofErr w:type="spellEnd"/>
+    </w:p>
+    <w:p>
+      <w:pPr>
+        <w:pStyle w:val="ListParagraph"/>
+        <w:spacing w:after="0" w:line="240" w:lineRule="auto"/>
+        <w:ind w:left="1440"/>
+        <w:rPr>
+          <w:rFonts w:ascii="Arial" w:eastAsia="Times New Roman" w:hAnsi="Arial" w:cs="Arial"/>
+          <w:sz w:val="24"/>
+          <w:szCs w:val="24"/>
+        </w:rPr>
+      </w:pPr>
+    </w:p>
+    <w:p>
+      <w:pPr>
+        <w:pStyle w:val="ListParagraph"/>
+        <w:numPr>
+          <w:ilvl w:val="1"/>
+          <w:numId w:val="2"/>
+        </w:numPr>
+        <w:spacing w:after="0" w:line="240" w:lineRule="auto"/>
+        <w:rPr>
+          <w:rFonts w:ascii="Arial" w:eastAsia="Times New Roman" w:hAnsi="Arial" w:cs="Arial"/>
+          <w:sz w:val="24"/>
+          <w:szCs w:val="24"/>
+        </w:rPr>
+      </w:pPr>
+      <w:proofErr w:type="spellStart"/>
+      <w:r>
+        <w:rPr>
+          <w:rFonts w:ascii="Arial" w:eastAsia="Times New Roman" w:hAnsi="Arial" w:cs="Arial"/>
+          <w:sz w:val="24"/>
+          <w:szCs w:val="24"/>
+        </w:rPr>
+        <w:t>Consultando</w:t>
+      </w:r>
+      <w:proofErr w:type="spellEnd"/>
+      <w:r>
+        <w:rPr>
+          <w:rFonts w:ascii="Arial" w:eastAsia="Times New Roman" w:hAnsi="Arial" w:cs="Arial"/>
+          <w:sz w:val="24"/>
+          <w:szCs w:val="24"/>
+        </w:rPr>
+        <w:t xml:space="preserve"> </w:t>
+      </w:r>
+      <w:proofErr w:type="spellStart"/>
+      <w:r>
+        <w:rPr>
+          <w:rFonts w:ascii="Arial" w:eastAsia="Times New Roman" w:hAnsi="Arial" w:cs="Arial"/>
+          <w:sz w:val="24"/>
+          <w:szCs w:val="24"/>
+        </w:rPr>
+        <w:t>textos</w:t>
+      </w:r>
+      <w:proofErr w:type="spellEnd"/>
+    </w:p>
+    <w:p>
+      <w:pPr>
+        <w:pStyle w:val="ListParagraph"/>
+        <w:rPr>
+          <w:rFonts w:ascii="Arial" w:eastAsia="Times New Roman" w:hAnsi="Arial" w:cs="Arial"/>
+          <w:sz w:val="24"/>
+          <w:szCs w:val="24"/>
+        </w:rPr>
+      </w:pPr>
+    </w:p>
+    <w:p>
+      <w:pPr>
+        <w:pStyle w:val="ListParagraph"/>
+        <w:spacing w:after="0" w:line="240" w:lineRule="auto"/>
+        <w:ind w:left="1440"/>
+        <w:rPr>
+          <w:rFonts w:ascii="Arial" w:eastAsia="Times New Roman" w:hAnsi="Arial" w:cs="Arial"/>
+          <w:sz w:val="24"/>
+          <w:szCs w:val="24"/>
+        </w:rPr>
+      </w:pPr>
+    </w:p>
+    <w:p>
+      <w:pPr>
+        <w:pStyle w:val="ListParagraph"/>
+        <w:numPr>
+          <w:ilvl w:val="1"/>
+          <w:numId w:val="2"/>
+        </w:numPr>
+        <w:spacing w:after="0" w:line="240" w:lineRule="auto"/>
+        <w:rPr>
+          <w:rFonts w:ascii="Arial" w:eastAsia="Times New Roman" w:hAnsi="Arial" w:cs="Arial"/>
+          <w:sz w:val="24"/>
+          <w:szCs w:val="24"/>
+        </w:rPr>
+      </w:pPr>
+      <w:r>
+        <w:rPr>
+          <w:rFonts w:ascii="Arial" w:eastAsia="Times New Roman" w:hAnsi="Arial" w:cs="Arial"/>
+          <w:sz w:val="24"/>
+          <w:szCs w:val="24"/>
+        </w:rPr>
+        <w:t>Taller 2</w:t>
+      </w:r>
+    </w:p>
+    <w:p>
+      <w:pPr>
+        <w:pStyle w:val="ListParagraph"/>
+        <w:spacing w:after="0" w:line="240" w:lineRule="auto"/>
+        <w:ind w:left="1440"/>
+        <w:rPr>
+          <w:rFonts w:ascii="Arial" w:eastAsia="Times New Roman" w:hAnsi="Arial" w:cs="Arial"/>
+          <w:sz w:val="24"/>
+          <w:szCs w:val="24"/>
+        </w:rPr>
+      </w:pPr>
+    </w:p>
+    <w:p>
+      <w:pPr>
+        <w:pStyle w:val="ListParagraph"/>
+        <w:numPr>
+          <w:ilvl w:val="1"/>
+          <w:numId w:val="2"/>
+        </w:numPr>
+        <w:spacing w:after="0" w:line="240" w:lineRule="auto"/>
+        <w:rPr>
+          <w:rFonts w:ascii="Arial" w:eastAsia="Times New Roman" w:hAnsi="Arial" w:cs="Arial"/>
+          <w:sz w:val="24"/>
+          <w:szCs w:val="24"/>
+        </w:rPr>
+      </w:pPr>
+      <w:proofErr w:type="spellStart"/>
+      <w:r>
+        <w:rPr>
+          <w:rFonts w:ascii="Arial" w:eastAsia="Times New Roman" w:hAnsi="Arial" w:cs="Arial"/>
+          <w:sz w:val="24"/>
+          <w:szCs w:val="24"/>
+        </w:rPr>
+        <w:t>Ejercicio</w:t>
+      </w:r>
+      <w:proofErr w:type="spellEnd"/>
+      <w:r>
+        <w:rPr>
+          <w:rFonts w:ascii="Arial" w:eastAsia="Times New Roman" w:hAnsi="Arial" w:cs="Arial"/>
+          <w:sz w:val="24"/>
+          <w:szCs w:val="24"/>
+        </w:rPr>
+        <w:t xml:space="preserve"> </w:t>
+      </w:r>
+      <w:proofErr w:type="spellStart"/>
+      <w:r>
+        <w:rPr>
+          <w:rFonts w:ascii="Arial" w:eastAsia="Times New Roman" w:hAnsi="Arial" w:cs="Arial"/>
+          <w:sz w:val="24"/>
+          <w:szCs w:val="24"/>
+        </w:rPr>
+        <w:t>Práctico</w:t>
+      </w:r>
+      <w:proofErr w:type="spellEnd"/>
+    </w:p>
+    <w:p>
+      <w:pPr>
+        <w:pStyle w:val="ListParagraph"/>
+        <w:rPr>
+          <w:rFonts w:ascii="Arial" w:eastAsia="Times New Roman" w:hAnsi="Arial" w:cs="Arial"/>
+          <w:sz w:val="24"/>
+          <w:szCs w:val="24"/>
+        </w:rPr>
+      </w:pPr>
+    </w:p>
+    <w:p>
+      <w:pPr>
+        <w:pStyle w:val="ListParagraph"/>
+        <w:spacing w:after="0" w:line="240" w:lineRule="auto"/>
+        <w:ind w:left="1440"/>
+        <w:rPr>
+          <w:rFonts w:ascii="Arial" w:eastAsia="Times New Roman" w:hAnsi="Arial" w:cs="Arial"/>
+          <w:sz w:val="24"/>
+          <w:szCs w:val="24"/>
+        </w:rPr>
+      </w:pPr>
+    </w:p>
+    <w:p>
+      <w:pPr>
+        <w:pStyle w:val="ListParagraph"/>
+        <w:numPr>
+          <w:ilvl w:val="1"/>
+          <w:numId w:val="2"/>
+        </w:numPr>
+        <w:spacing w:after="0" w:line="240" w:lineRule="auto"/>
+        <w:rPr>
+          <w:rFonts w:ascii="Arial" w:eastAsia="Times New Roman" w:hAnsi="Arial" w:cs="Arial"/>
+          <w:sz w:val="24"/>
+          <w:szCs w:val="24"/>
+        </w:rPr>
+      </w:pPr>
+      <w:r>
+        <w:rPr>
+          <w:rFonts w:ascii="Arial" w:eastAsia="Times New Roman" w:hAnsi="Arial" w:cs="Arial"/>
+          <w:sz w:val="24"/>
+          <w:szCs w:val="24"/>
+        </w:rPr>
+        <w:t>¿</w:t>
+      </w:r>
+      <w:proofErr w:type="spellStart"/>
+      <w:r>
+        <w:rPr>
+          <w:rFonts w:ascii="Arial" w:eastAsia="Times New Roman" w:hAnsi="Arial" w:cs="Arial"/>
+          <w:sz w:val="24"/>
+          <w:szCs w:val="24"/>
+        </w:rPr>
+        <w:t>Sabías</w:t>
+      </w:r>
+      <w:proofErr w:type="spellEnd"/>
+      <w:r>
+        <w:rPr>
+          <w:rFonts w:ascii="Arial" w:eastAsia="Times New Roman" w:hAnsi="Arial" w:cs="Arial"/>
+          <w:sz w:val="24"/>
+          <w:szCs w:val="24"/>
+        </w:rPr>
+        <w:t xml:space="preserve"> </w:t>
+      </w:r>
+      <w:proofErr w:type="spellStart"/>
+      <w:r>
+        <w:rPr>
+          <w:rFonts w:ascii="Arial" w:eastAsia="Times New Roman" w:hAnsi="Arial" w:cs="Arial"/>
+          <w:sz w:val="24"/>
+          <w:szCs w:val="24"/>
+        </w:rPr>
+        <w:t>qué</w:t>
+      </w:r>
+      <w:proofErr w:type="spellEnd"/>
+      <w:r>
+        <w:rPr>
+          <w:rFonts w:ascii="Arial" w:eastAsia="Times New Roman" w:hAnsi="Arial" w:cs="Arial"/>
+          <w:sz w:val="24"/>
+          <w:szCs w:val="24"/>
+        </w:rPr>
+        <w:t>?</w:t>
+      </w:r>
     </w:p>
     <w:p>
       <w:pPr>
@@ -3005,6 +4411,155 @@
 <file path=word/numbering.xml><?xml version="1.0" encoding="utf-8"?>
 <w:numbering xmlns:wpc="http://schemas.microsoft.com/office/word/2010/wordprocessingCanvas" xmlns:cx="http://schemas.microsoft.com/office/drawing/2014/chartex" xmlns:cx1="http://schemas.microsoft.com/office/drawing/2015/9/8/chartex" xmlns:cx2="http://schemas.microsoft.com/office/drawing/2015/10/21/chartex" xmlns:cx3="http://schemas.microsoft.com/office/drawing/2016/5/9/chartex" xmlns:cx4="http://schemas.microsoft.com/office/drawing/2016/5/10/chartex" xmlns:cx5="http://schemas.microsoft.com/office/drawing/2016/5/11/chartex" xmlns:cx6="http://schemas.microsoft.com/office/drawing/2016/5/12/chartex" xmlns:cx7="http://schemas.microsoft.com/office/drawing/2016/5/13/chartex" xmlns:cx8="http://schemas.microsoft.com/office/drawing/2016/5/14/chartex" xmlns:mc="http://schemas.openxmlformats.org/markup-compatibility/2006" xmlns:aink="http://schemas.microsoft.com/office/drawing/2016/ink" xmlns:am3d="http://schemas.microsoft.com/office/drawing/2017/model3d" xmlns:o="urn:schemas-microsoft-com:office:office" xmlns:r="http://schemas.openxmlformats.org/officeDocument/2006/relationships" xmlns:m="http://schemas.openxmlformats.org/officeDocument/2006/math" xmlns:v="urn:schemas-microsoft-com:vml" xmlns:wp14="http://schemas.microsoft.com/office/word/2010/wordprocessingDrawing" xmlns:wp="http://schemas.openxmlformats.org/drawingml/2006/wordprocessingDrawing" xmlns:w10="urn:schemas-microsoft-com:office:word" xmlns:w="http://schemas.openxmlformats.org/wordprocessingml/2006/main" xmlns:w14="http://schemas.microsoft.com/office/word/2010/wordml" xmlns:w15="http://schemas.microsoft.com/office/word/2012/wordml" xmlns:w16cex="http://schemas.microsoft.com/office/word/2018/wordml/cex" xmlns:w16cid="http://schemas.microsoft.com/office/word/2016/wordml/cid" xmlns:w16="http://schemas.microsoft.com/office/word/2018/wordml" xmlns:w16se="http://schemas.microsoft.com/office/word/2015/wordml/symex" xmlns:wpg="http://schemas.microsoft.com/office/word/2010/wordprocessingGroup" xmlns:wpi="http://schemas.microsoft.com/office/word/2010/wordprocessingInk" xmlns:wne="http://schemas.microsoft.com/office/word/2006/wordml" xmlns:wps="http://schemas.microsoft.com/office/word/2010/wordprocessingShape" mc:Ignorable="w14 w15 w16se w16cid w16 w16cex wp14">
   <w:abstractNum w:abstractNumId="0" w15:restartNumberingAfterBreak="0">
+    <w:nsid w:val="376260A9"/>
+    <w:multiLevelType w:val="multilevel"/>
+    <w:tmpl w:val="076CFE80"/>
+    <w:lvl w:ilvl="0">
+      <w:start w:val="1"/>
+      <w:numFmt w:val="bullet"/>
+      <w:lvlText w:val=""/>
+      <w:lvlJc w:val="left"/>
+      <w:pPr>
+        <w:tabs>
+          <w:tab w:val="num" w:pos="720"/>
+        </w:tabs>
+        <w:ind w:left="720" w:hanging="360"/>
+      </w:pPr>
+      <w:rPr>
+        <w:rFonts w:ascii="Symbol" w:hAnsi="Symbol" w:hint="default"/>
+        <w:sz w:val="20"/>
+      </w:rPr>
+    </w:lvl>
+    <w:lvl w:ilvl="1" w:tentative="1">
+      <w:start w:val="1"/>
+      <w:numFmt w:val="bullet"/>
+      <w:lvlText w:val="o"/>
+      <w:lvlJc w:val="left"/>
+      <w:pPr>
+        <w:tabs>
+          <w:tab w:val="num" w:pos="1440"/>
+        </w:tabs>
+        <w:ind w:left="1440" w:hanging="360"/>
+      </w:pPr>
+      <w:rPr>
+        <w:rFonts w:ascii="Courier New" w:hAnsi="Courier New" w:hint="default"/>
+        <w:sz w:val="20"/>
+      </w:rPr>
+    </w:lvl>
+    <w:lvl w:ilvl="2" w:tentative="1">
+      <w:start w:val="1"/>
+      <w:numFmt w:val="bullet"/>
+      <w:lvlText w:val=""/>
+      <w:lvlJc w:val="left"/>
+      <w:pPr>
+        <w:tabs>
+          <w:tab w:val="num" w:pos="2160"/>
+        </w:tabs>
+        <w:ind w:left="2160" w:hanging="360"/>
+      </w:pPr>
+      <w:rPr>
+        <w:rFonts w:ascii="Wingdings" w:hAnsi="Wingdings" w:hint="default"/>
+        <w:sz w:val="20"/>
+      </w:rPr>
+    </w:lvl>
+    <w:lvl w:ilvl="3" w:tentative="1">
+      <w:start w:val="1"/>
+      <w:numFmt w:val="bullet"/>
+      <w:lvlText w:val=""/>
+      <w:lvlJc w:val="left"/>
+      <w:pPr>
+        <w:tabs>
+          <w:tab w:val="num" w:pos="2880"/>
+        </w:tabs>
+        <w:ind w:left="2880" w:hanging="360"/>
+      </w:pPr>
+      <w:rPr>
+        <w:rFonts w:ascii="Wingdings" w:hAnsi="Wingdings" w:hint="default"/>
+        <w:sz w:val="20"/>
+      </w:rPr>
+    </w:lvl>
+    <w:lvl w:ilvl="4" w:tentative="1">
+      <w:start w:val="1"/>
+      <w:numFmt w:val="bullet"/>
+      <w:lvlText w:val=""/>
+      <w:lvlJc w:val="left"/>
+      <w:pPr>
+        <w:tabs>
+          <w:tab w:val="num" w:pos="3600"/>
+        </w:tabs>
+        <w:ind w:left="3600" w:hanging="360"/>
+      </w:pPr>
+      <w:rPr>
+        <w:rFonts w:ascii="Wingdings" w:hAnsi="Wingdings" w:hint="default"/>
+        <w:sz w:val="20"/>
+      </w:rPr>
+    </w:lvl>
+    <w:lvl w:ilvl="5" w:tentative="1">
+      <w:start w:val="1"/>
+      <w:numFmt w:val="bullet"/>
+      <w:lvlText w:val=""/>
+      <w:lvlJc w:val="left"/>
+      <w:pPr>
+        <w:tabs>
+          <w:tab w:val="num" w:pos="4320"/>
+        </w:tabs>
+        <w:ind w:left="4320" w:hanging="360"/>
+      </w:pPr>
+      <w:rPr>
+        <w:rFonts w:ascii="Wingdings" w:hAnsi="Wingdings" w:hint="default"/>
+        <w:sz w:val="20"/>
+      </w:rPr>
+    </w:lvl>
+    <w:lvl w:ilvl="6" w:tentative="1">
+      <w:start w:val="1"/>
+      <w:numFmt w:val="bullet"/>
+      <w:lvlText w:val=""/>
+      <w:lvlJc w:val="left"/>
+      <w:pPr>
+        <w:tabs>
+          <w:tab w:val="num" w:pos="5040"/>
+        </w:tabs>
+        <w:ind w:left="5040" w:hanging="360"/>
+      </w:pPr>
+      <w:rPr>
+        <w:rFonts w:ascii="Wingdings" w:hAnsi="Wingdings" w:hint="default"/>
+        <w:sz w:val="20"/>
+      </w:rPr>
+    </w:lvl>
+    <w:lvl w:ilvl="7" w:tentative="1">
+      <w:start w:val="1"/>
+      <w:numFmt w:val="bullet"/>
+      <w:lvlText w:val=""/>
+      <w:lvlJc w:val="left"/>
+      <w:pPr>
+        <w:tabs>
+          <w:tab w:val="num" w:pos="5760"/>
+        </w:tabs>
+        <w:ind w:left="5760" w:hanging="360"/>
+      </w:pPr>
+      <w:rPr>
+        <w:rFonts w:ascii="Wingdings" w:hAnsi="Wingdings" w:hint="default"/>
+        <w:sz w:val="20"/>
+      </w:rPr>
+    </w:lvl>
+    <w:lvl w:ilvl="8" w:tentative="1">
+      <w:start w:val="1"/>
+      <w:numFmt w:val="bullet"/>
+      <w:lvlText w:val=""/>
+      <w:lvlJc w:val="left"/>
+      <w:pPr>
+        <w:tabs>
+          <w:tab w:val="num" w:pos="6480"/>
+        </w:tabs>
+        <w:ind w:left="6480" w:hanging="360"/>
+      </w:pPr>
+      <w:rPr>
+        <w:rFonts w:ascii="Wingdings" w:hAnsi="Wingdings" w:hint="default"/>
+        <w:sz w:val="20"/>
+      </w:rPr>
+    </w:lvl>
+  </w:abstractNum>
+  <w:abstractNum w:abstractNumId="1" w15:restartNumberingAfterBreak="0">
     <w:nsid w:val="48D271DD"/>
     <w:multiLevelType w:val="multilevel"/>
     <w:tmpl w:val="858606DE"/>
@@ -3120,7 +4675,7 @@
       </w:pPr>
     </w:lvl>
   </w:abstractNum>
-  <w:abstractNum w:abstractNumId="1" w15:restartNumberingAfterBreak="0">
+  <w:abstractNum w:abstractNumId="2" w15:restartNumberingAfterBreak="0">
     <w:nsid w:val="738B7B79"/>
     <w:multiLevelType w:val="multilevel"/>
     <w:tmpl w:val="2E76BFE0"/>
@@ -3269,7 +4824,7 @@
       </w:rPr>
     </w:lvl>
   </w:abstractNum>
-  <w:abstractNum w:abstractNumId="2" w15:restartNumberingAfterBreak="0">
+  <w:abstractNum w:abstractNumId="3" w15:restartNumberingAfterBreak="0">
     <w:nsid w:val="7DD3487E"/>
     <w:multiLevelType w:val="multilevel"/>
     <w:tmpl w:val="BE4631FA"/>
@@ -3391,12 +4946,15 @@
     </w:lvl>
   </w:abstractNum>
   <w:num w:numId="1">
+    <w:abstractNumId w:val="2"/>
+  </w:num>
+  <w:num w:numId="2">
+    <w:abstractNumId w:val="3"/>
+  </w:num>
+  <w:num w:numId="3">
     <w:abstractNumId w:val="1"/>
   </w:num>
-  <w:num w:numId="2">
-    <w:abstractNumId w:val="2"/>
-  </w:num>
-  <w:num w:numId="3">
+  <w:num w:numId="4">
     <w:abstractNumId w:val="0"/>
   </w:num>
 </w:numbering>
@@ -3959,6 +5517,77 @@
       <w:szCs w:val="24"/>
     </w:rPr>
   </w:style>
+  <w:style w:type="character" w:customStyle="1" w:styleId="h1-title">
+    <w:name w:val="h1-title"/>
+    <w:basedOn w:val="DefaultParagraphFont"/>
+    <w:rsid w:val="008B7546"/>
+  </w:style>
+  <w:style w:type="paragraph" w:styleId="HTMLPreformatted">
+    <w:name w:val="HTML Preformatted"/>
+    <w:basedOn w:val="Normal"/>
+    <w:link w:val="HTMLPreformattedChar"/>
+    <w:uiPriority w:val="99"/>
+    <w:semiHidden/>
+    <w:unhideWhenUsed/>
+    <w:rsid w:val="008B7546"/>
+    <w:pPr>
+      <w:tabs>
+        <w:tab w:val="left" w:pos="916"/>
+        <w:tab w:val="left" w:pos="1832"/>
+        <w:tab w:val="left" w:pos="2748"/>
+        <w:tab w:val="left" w:pos="3664"/>
+        <w:tab w:val="left" w:pos="4580"/>
+        <w:tab w:val="left" w:pos="5496"/>
+        <w:tab w:val="left" w:pos="6412"/>
+        <w:tab w:val="left" w:pos="7328"/>
+        <w:tab w:val="left" w:pos="8244"/>
+        <w:tab w:val="left" w:pos="9160"/>
+        <w:tab w:val="left" w:pos="10076"/>
+        <w:tab w:val="left" w:pos="10992"/>
+        <w:tab w:val="left" w:pos="11908"/>
+        <w:tab w:val="left" w:pos="12824"/>
+        <w:tab w:val="left" w:pos="13740"/>
+        <w:tab w:val="left" w:pos="14656"/>
+      </w:tabs>
+      <w:spacing w:after="0" w:line="240" w:lineRule="auto"/>
+    </w:pPr>
+    <w:rPr>
+      <w:rFonts w:ascii="Courier New" w:eastAsia="Times New Roman" w:hAnsi="Courier New" w:cs="Courier New"/>
+      <w:sz w:val="20"/>
+      <w:szCs w:val="20"/>
+    </w:rPr>
+  </w:style>
+  <w:style w:type="character" w:customStyle="1" w:styleId="HTMLPreformattedChar">
+    <w:name w:val="HTML Preformatted Char"/>
+    <w:basedOn w:val="DefaultParagraphFont"/>
+    <w:link w:val="HTMLPreformatted"/>
+    <w:uiPriority w:val="99"/>
+    <w:semiHidden/>
+    <w:rsid w:val="008B7546"/>
+    <w:rPr>
+      <w:rFonts w:ascii="Courier New" w:eastAsia="Times New Roman" w:hAnsi="Courier New" w:cs="Courier New"/>
+      <w:sz w:val="20"/>
+      <w:szCs w:val="20"/>
+    </w:rPr>
+  </w:style>
+  <w:style w:type="character" w:styleId="HTMLCode">
+    <w:name w:val="HTML Code"/>
+    <w:basedOn w:val="DefaultParagraphFont"/>
+    <w:uiPriority w:val="99"/>
+    <w:semiHidden/>
+    <w:unhideWhenUsed/>
+    <w:rsid w:val="008B7546"/>
+    <w:rPr>
+      <w:rFonts w:ascii="Courier New" w:eastAsia="Times New Roman" w:hAnsi="Courier New" w:cs="Courier New"/>
+      <w:sz w:val="20"/>
+      <w:szCs w:val="20"/>
+    </w:rPr>
+  </w:style>
+  <w:style w:type="character" w:customStyle="1" w:styleId="token">
+    <w:name w:val="token"/>
+    <w:basedOn w:val="DefaultParagraphFont"/>
+    <w:rsid w:val="008B7546"/>
+  </w:style>
 </w:styles>
 </file>
 

</xml_diff>